<commit_message>
backup Calculus question banks
</commit_message>
<xml_diff>
--- a/IB2/14-Review/6-1-P1_Calculus-tangents.docx
+++ b/IB2/14-Review/6-1-P1_Calculus-tangents.docx
@@ -8,8 +8,6 @@
         <w:pStyle w:val="Heading1"/>
         <w:contextualSpacing w:val="0"/>
       </w:pPr>
-      <w:bookmarkStart w:id="0" w:name="_GoBack"/>
-      <w:bookmarkEnd w:id="0"/>
       <w:r>
         <w:t>6-1-P1_Calculus-tangents</w:t>
       </w:r>
@@ -47,7 +45,7 @@
           <w:noProof/>
         </w:rPr>
         <w:drawing>
-          <wp:inline distT="0" distB="0" distL="0" distR="0">
+          <wp:inline distT="0" distB="0" distL="0" distR="0" wp14:anchorId="5BC963DB" wp14:editId="5808B3B4">
             <wp:extent cx="1003300" cy="190500"/>
             <wp:effectExtent l="0" t="0" r="0" b="0"/>
             <wp:docPr id="6" name="media/image6.png"/>
@@ -95,7 +93,7 @@
           <w:noProof/>
         </w:rPr>
         <w:drawing>
-          <wp:inline distT="0" distB="0" distL="0" distR="0">
+          <wp:inline distT="0" distB="0" distL="0" distR="0" wp14:anchorId="60E2F6DA" wp14:editId="7E24E9B3">
             <wp:extent cx="342900" cy="190500"/>
             <wp:effectExtent l="0" t="0" r="0" b="0"/>
             <wp:docPr id="7" name="media/image7.png"/>
@@ -179,7 +177,7 @@
           <w:noProof/>
         </w:rPr>
         <w:drawing>
-          <wp:inline distT="0" distB="0" distL="0" distR="0">
+          <wp:inline distT="0" distB="0" distL="0" distR="0" wp14:anchorId="6926766E" wp14:editId="039A444A">
             <wp:extent cx="393700" cy="114300"/>
             <wp:effectExtent l="0" t="0" r="0" b="0"/>
             <wp:docPr id="8" name="media/image8.png"/>
@@ -254,7 +252,7 @@
           <w:noProof/>
         </w:rPr>
         <w:drawing>
-          <wp:inline distT="0" distB="0" distL="0" distR="0">
+          <wp:inline distT="0" distB="0" distL="0" distR="0" wp14:anchorId="503A74B1" wp14:editId="6D9B91C6">
             <wp:extent cx="711200" cy="203200"/>
             <wp:effectExtent l="0" t="0" r="0" b="0"/>
             <wp:docPr id="9" name="media/image9.png"/>
@@ -302,7 +300,7 @@
           <w:noProof/>
         </w:rPr>
         <w:drawing>
-          <wp:inline distT="0" distB="0" distL="0" distR="0">
+          <wp:inline distT="0" distB="0" distL="0" distR="0" wp14:anchorId="04345337" wp14:editId="6669293D">
             <wp:extent cx="355600" cy="190500"/>
             <wp:effectExtent l="0" t="0" r="0" b="0"/>
             <wp:docPr id="10" name="media/image10.png"/>
@@ -370,7 +368,11 @@
     </w:p>
     <w:p>
       <w:r>
-        <w:t xml:space="preserve">The tangent to the graph of </w:t>
+        <w:t xml:space="preserve">The tangent to the graph </w:t>
+      </w:r>
+      <w:proofErr w:type="spellStart"/>
+      <w:r>
+        <w:t xml:space="preserve">of </w:t>
       </w:r>
       <w:r>
         <w:rPr>
@@ -378,6 +380,7 @@
         </w:rPr>
         <w:t>f</w:t>
       </w:r>
+      <w:proofErr w:type="spellEnd"/>
       <w:r>
         <w:t xml:space="preserve"> at the point </w:t>
       </w:r>
@@ -386,7 +389,7 @@
           <w:noProof/>
         </w:rPr>
         <w:drawing>
-          <wp:inline distT="0" distB="0" distL="0" distR="0">
+          <wp:inline distT="0" distB="0" distL="0" distR="0" wp14:anchorId="6B5FF534" wp14:editId="5B4EC93F">
             <wp:extent cx="469899" cy="190500"/>
             <wp:effectExtent l="0" t="0" r="0" b="0"/>
             <wp:docPr id="11" name="media/image11.png"/>
@@ -424,6 +427,7 @@
       <w:r>
         <w:t xml:space="preserve"> has gradient </w:t>
       </w:r>
+      <w:proofErr w:type="gramStart"/>
       <w:r>
         <w:rPr>
           <w:i/>
@@ -433,17 +437,26 @@
       <w:r>
         <w:t xml:space="preserve"> .</w:t>
       </w:r>
-    </w:p>
-    <w:p>
-      <w:r>
-        <w:t xml:space="preserve">(i)     Show that </w:t>
-      </w:r>
-      <w:r>
-        <w:rPr>
-          <w:noProof/>
-        </w:rPr>
-        <w:drawing>
-          <wp:inline distT="0" distB="0" distL="0" distR="0">
+      <w:proofErr w:type="gramEnd"/>
+    </w:p>
+    <w:p>
+      <w:r>
+        <w:t>(</w:t>
+      </w:r>
+      <w:proofErr w:type="spellStart"/>
+      <w:r>
+        <w:t>i</w:t>
+      </w:r>
+      <w:proofErr w:type="spellEnd"/>
+      <w:r>
+        <w:t xml:space="preserve">)     Show that </w:t>
+      </w:r>
+      <w:r>
+        <w:rPr>
+          <w:noProof/>
+        </w:rPr>
+        <w:drawing>
+          <wp:inline distT="0" distB="0" distL="0" distR="0" wp14:anchorId="788B4B60" wp14:editId="12D7ABBF">
             <wp:extent cx="431800" cy="152400"/>
             <wp:effectExtent l="0" t="0" r="0" b="0"/>
             <wp:docPr id="12" name="media/image12.png"/>
@@ -486,6 +499,7 @@
       <w:r>
         <w:t xml:space="preserve">(ii)    Find </w:t>
       </w:r>
+      <w:proofErr w:type="gramStart"/>
       <w:r>
         <w:rPr>
           <w:i/>
@@ -495,6 +509,7 @@
       <w:r>
         <w:t xml:space="preserve"> .</w:t>
       </w:r>
+      <w:proofErr w:type="gramEnd"/>
     </w:p>
     <w:p>
       <w:r>
@@ -569,7 +584,7 @@
           <w:noProof/>
         </w:rPr>
         <w:drawing>
-          <wp:inline distT="0" distB="0" distL="0" distR="0">
+          <wp:inline distT="0" distB="0" distL="0" distR="0" wp14:anchorId="76E47A40" wp14:editId="3632EE79">
             <wp:extent cx="1016000" cy="190500"/>
             <wp:effectExtent l="0" t="0" r="0" b="0"/>
             <wp:docPr id="13" name="media/image13.png"/>
@@ -605,7 +620,11 @@
         </w:drawing>
       </w:r>
       <w:r>
-        <w:t xml:space="preserve"> . Find the gradient of the normal to the curve of </w:t>
+        <w:t xml:space="preserve"> . Find the gradient of the normal to the curve </w:t>
+      </w:r>
+      <w:proofErr w:type="spellStart"/>
+      <w:r>
+        <w:t xml:space="preserve">of </w:t>
       </w:r>
       <w:r>
         <w:rPr>
@@ -613,6 +632,7 @@
         </w:rPr>
         <w:t>f</w:t>
       </w:r>
+      <w:proofErr w:type="spellEnd"/>
       <w:r>
         <w:t xml:space="preserve"> at </w:t>
       </w:r>
@@ -621,7 +641,7 @@
           <w:noProof/>
         </w:rPr>
         <w:drawing>
-          <wp:inline distT="0" distB="0" distL="0" distR="0">
+          <wp:inline distT="0" distB="0" distL="0" distR="0" wp14:anchorId="5AF3704C" wp14:editId="4827F35E">
             <wp:extent cx="393700" cy="114300"/>
             <wp:effectExtent l="0" t="0" r="0" b="0"/>
             <wp:docPr id="14" name="media/image14.png"/>
@@ -696,7 +716,7 @@
           <w:noProof/>
         </w:rPr>
         <w:drawing>
-          <wp:inline distT="0" distB="0" distL="0" distR="0">
+          <wp:inline distT="0" distB="0" distL="0" distR="0" wp14:anchorId="3FB03C3C" wp14:editId="67039087">
             <wp:extent cx="1003300" cy="203200"/>
             <wp:effectExtent l="0" t="0" r="0" b="0"/>
             <wp:docPr id="15" name="media/image15.png"/>
@@ -744,7 +764,7 @@
           <w:noProof/>
         </w:rPr>
         <w:drawing>
-          <wp:inline distT="0" distB="0" distL="0" distR="0">
+          <wp:inline distT="0" distB="0" distL="0" distR="0" wp14:anchorId="0ECC76DE" wp14:editId="54F8E4BC">
             <wp:extent cx="355600" cy="190500"/>
             <wp:effectExtent l="0" t="0" r="0" b="0"/>
             <wp:docPr id="16" name="media/image16.png"/>
@@ -820,7 +840,7 @@
           <w:noProof/>
         </w:rPr>
         <w:drawing>
-          <wp:inline distT="0" distB="0" distL="0" distR="0">
+          <wp:inline distT="0" distB="0" distL="0" distR="0" wp14:anchorId="6B6BE213" wp14:editId="24CCF4AE">
             <wp:extent cx="88900" cy="165100"/>
             <wp:effectExtent l="0" t="0" r="0" b="0"/>
             <wp:docPr id="17" name="media/image17.png"/>
@@ -863,7 +883,7 @@
           <w:noProof/>
         </w:rPr>
         <w:drawing>
-          <wp:inline distT="0" distB="0" distL="0" distR="0">
+          <wp:inline distT="0" distB="0" distL="0" distR="0" wp14:anchorId="65D381C3" wp14:editId="7E260BC6">
             <wp:extent cx="419100" cy="215900"/>
             <wp:effectExtent l="0" t="0" r="0" b="0"/>
             <wp:docPr id="18" name="media/image18.png"/>
@@ -938,7 +958,7 @@
           <w:noProof/>
         </w:rPr>
         <w:drawing>
-          <wp:inline distT="0" distB="0" distL="0" distR="0">
+          <wp:inline distT="0" distB="0" distL="0" distR="0" wp14:anchorId="149EA763" wp14:editId="25884F91">
             <wp:extent cx="1193800" cy="203200"/>
             <wp:effectExtent l="0" t="0" r="0" b="0"/>
             <wp:docPr id="19" name="media/image19.png"/>
@@ -983,7 +1003,7 @@
           <w:noProof/>
         </w:rPr>
         <w:drawing>
-          <wp:inline distT="0" distB="0" distL="0" distR="0">
+          <wp:inline distT="0" distB="0" distL="0" distR="0" wp14:anchorId="796135E7" wp14:editId="215DE305">
             <wp:extent cx="5168900" cy="3644900"/>
             <wp:effectExtent l="0" t="0" r="0" b="0"/>
             <wp:docPr id="20" name="media/image20.jpg"/>
@@ -1028,7 +1048,7 @@
           <w:noProof/>
         </w:rPr>
         <w:drawing>
-          <wp:inline distT="0" distB="0" distL="0" distR="0">
+          <wp:inline distT="0" distB="0" distL="0" distR="0" wp14:anchorId="29DAF349" wp14:editId="4FB40166">
             <wp:extent cx="88900" cy="165100"/>
             <wp:effectExtent l="0" t="0" r="0" b="0"/>
             <wp:docPr id="21" name="media/image21.png"/>
@@ -1085,7 +1105,7 @@
           <w:noProof/>
         </w:rPr>
         <w:drawing>
-          <wp:inline distT="0" distB="0" distL="0" distR="0">
+          <wp:inline distT="0" distB="0" distL="0" distR="0" wp14:anchorId="47A683A4" wp14:editId="5A14FF65">
             <wp:extent cx="355600" cy="190500"/>
             <wp:effectExtent l="0" t="0" r="0" b="0"/>
             <wp:docPr id="22" name="media/image22.png"/>
@@ -1160,7 +1180,7 @@
           <w:noProof/>
         </w:rPr>
         <w:drawing>
-          <wp:inline distT="0" distB="0" distL="0" distR="0">
+          <wp:inline distT="0" distB="0" distL="0" distR="0" wp14:anchorId="7296B734" wp14:editId="1AFF4D37">
             <wp:extent cx="88900" cy="165100"/>
             <wp:effectExtent l="0" t="0" r="0" b="0"/>
             <wp:docPr id="23" name="media/image23.png"/>
@@ -1203,7 +1223,7 @@
           <w:noProof/>
         </w:rPr>
         <w:drawing>
-          <wp:inline distT="0" distB="0" distL="0" distR="0">
+          <wp:inline distT="0" distB="0" distL="0" distR="0" wp14:anchorId="4F41EC41" wp14:editId="2F115913">
             <wp:extent cx="76200" cy="152400"/>
             <wp:effectExtent l="0" t="0" r="0" b="0"/>
             <wp:docPr id="24" name="media/image24.png"/>
@@ -1246,7 +1266,7 @@
           <w:noProof/>
         </w:rPr>
         <w:drawing>
-          <wp:inline distT="0" distB="0" distL="0" distR="0">
+          <wp:inline distT="0" distB="0" distL="0" distR="0" wp14:anchorId="4792F11D" wp14:editId="6B38BCC0">
             <wp:extent cx="76200" cy="114300"/>
             <wp:effectExtent l="0" t="0" r="0" b="0"/>
             <wp:docPr id="25" name="media/image25.png"/>
@@ -1321,7 +1341,7 @@
           <w:noProof/>
         </w:rPr>
         <w:drawing>
-          <wp:inline distT="0" distB="0" distL="0" distR="0">
+          <wp:inline distT="0" distB="0" distL="0" distR="0" wp14:anchorId="7AADFC12" wp14:editId="7FAC3526">
             <wp:extent cx="1016000" cy="190500"/>
             <wp:effectExtent l="0" t="0" r="0" b="0"/>
             <wp:docPr id="26" name="media/image26.png"/>
@@ -1364,7 +1384,7 @@
           <w:noProof/>
         </w:rPr>
         <w:drawing>
-          <wp:inline distT="0" distB="0" distL="0" distR="0">
+          <wp:inline distT="0" distB="0" distL="0" distR="0" wp14:anchorId="0C7FE154" wp14:editId="20F403FF">
             <wp:extent cx="927100" cy="190500"/>
             <wp:effectExtent l="0" t="0" r="0" b="0"/>
             <wp:docPr id="27" name="media/image27.png"/>
@@ -1407,7 +1427,7 @@
           <w:noProof/>
         </w:rPr>
         <w:drawing>
-          <wp:inline distT="0" distB="0" distL="0" distR="0">
+          <wp:inline distT="0" distB="0" distL="0" distR="0" wp14:anchorId="4C4A151E" wp14:editId="511904AD">
             <wp:extent cx="393700" cy="152400"/>
             <wp:effectExtent l="0" t="0" r="0" b="0"/>
             <wp:docPr id="28" name="media/image28.png"/>
@@ -1450,7 +1470,7 @@
           <w:noProof/>
         </w:rPr>
         <w:drawing>
-          <wp:inline distT="0" distB="0" distL="0" distR="0">
+          <wp:inline distT="0" distB="0" distL="0" distR="0" wp14:anchorId="47D54673" wp14:editId="5BFC8F4E">
             <wp:extent cx="63500" cy="152400"/>
             <wp:effectExtent l="0" t="0" r="0" b="0"/>
             <wp:docPr id="29" name="media/image29.png"/>
@@ -1498,7 +1518,7 @@
           <w:noProof/>
         </w:rPr>
         <w:drawing>
-          <wp:inline distT="0" distB="0" distL="0" distR="0">
+          <wp:inline distT="0" distB="0" distL="0" distR="0" wp14:anchorId="031281E6" wp14:editId="780E10DE">
             <wp:extent cx="647700" cy="190500"/>
             <wp:effectExtent l="0" t="0" r="0" b="0"/>
             <wp:docPr id="30" name="media/image30.png"/>
@@ -1573,7 +1593,7 @@
           <w:noProof/>
         </w:rPr>
         <w:drawing>
-          <wp:inline distT="0" distB="0" distL="0" distR="0">
+          <wp:inline distT="0" distB="0" distL="0" distR="0" wp14:anchorId="4EAA1D52" wp14:editId="6F33A954">
             <wp:extent cx="1435100" cy="266700"/>
             <wp:effectExtent l="0" t="0" r="0" b="0"/>
             <wp:docPr id="31" name="media/image31.png"/>
@@ -1616,7 +1636,7 @@
           <w:noProof/>
         </w:rPr>
         <w:drawing>
-          <wp:inline distT="0" distB="0" distL="0" distR="0">
+          <wp:inline distT="0" distB="0" distL="0" distR="0" wp14:anchorId="2BF3F3DA" wp14:editId="48DEC13F">
             <wp:extent cx="63500" cy="152400"/>
             <wp:effectExtent l="0" t="0" r="0" b="0"/>
             <wp:docPr id="32" name="media/image32.png"/>
@@ -1692,7 +1712,7 @@
           <w:noProof/>
         </w:rPr>
         <w:drawing>
-          <wp:inline distT="0" distB="0" distL="0" distR="0">
+          <wp:inline distT="0" distB="0" distL="0" distR="0" wp14:anchorId="24A85991" wp14:editId="6980D4AF">
             <wp:extent cx="762000" cy="203200"/>
             <wp:effectExtent l="0" t="0" r="0" b="0"/>
             <wp:docPr id="33" name="media/image33.png"/>
@@ -1735,7 +1755,7 @@
           <w:noProof/>
         </w:rPr>
         <w:drawing>
-          <wp:inline distT="0" distB="0" distL="0" distR="0">
+          <wp:inline distT="0" distB="0" distL="0" distR="0" wp14:anchorId="0E6C2295" wp14:editId="65775BE8">
             <wp:extent cx="469899" cy="190500"/>
             <wp:effectExtent l="0" t="0" r="0" b="0"/>
             <wp:docPr id="34" name="media/image34.png"/>
@@ -1771,23 +1791,33 @@
         </w:drawing>
       </w:r>
       <w:r>
-        <w:t xml:space="preserve"> lies on the curve of </w:t>
-      </w:r>
+        <w:t xml:space="preserve"> lies on the curve </w:t>
+      </w:r>
+      <w:proofErr w:type="spellStart"/>
+      <w:r>
+        <w:t xml:space="preserve">of </w:t>
+      </w:r>
+      <w:proofErr w:type="gramStart"/>
       <w:r>
         <w:rPr>
           <w:i/>
         </w:rPr>
         <w:t>f</w:t>
       </w:r>
-      <w:r>
-        <w:t xml:space="preserve"> . At P, the normal to the curve is parallel to </w:t>
-      </w:r>
-      <w:r>
-        <w:rPr>
-          <w:noProof/>
-        </w:rPr>
-        <w:drawing>
-          <wp:inline distT="0" distB="0" distL="0" distR="0">
+      <w:proofErr w:type="spellEnd"/>
+      <w:r>
+        <w:t xml:space="preserve"> .</w:t>
+      </w:r>
+      <w:proofErr w:type="gramEnd"/>
+      <w:r>
+        <w:t xml:space="preserve"> At P, the normal to the curve is parallel to </w:t>
+      </w:r>
+      <w:r>
+        <w:rPr>
+          <w:noProof/>
+        </w:rPr>
+        <w:drawing>
+          <wp:inline distT="0" distB="0" distL="0" distR="0" wp14:anchorId="2F0DD2D0" wp14:editId="405D2EE2">
             <wp:extent cx="609600" cy="254000"/>
             <wp:effectExtent l="0" t="0" r="0" b="0"/>
             <wp:docPr id="35" name="media/image35.png"/>
@@ -1871,7 +1901,7 @@
           <w:noProof/>
         </w:rPr>
         <w:drawing>
-          <wp:inline distT="0" distB="0" distL="0" distR="0">
+          <wp:inline distT="0" distB="0" distL="0" distR="0" wp14:anchorId="51DC6C37" wp14:editId="10306B33">
             <wp:extent cx="711200" cy="203200"/>
             <wp:effectExtent l="0" t="0" r="0" b="0"/>
             <wp:docPr id="36" name="media/image36.png"/>
@@ -1914,7 +1944,7 @@
           <w:noProof/>
         </w:rPr>
         <w:drawing>
-          <wp:inline distT="0" distB="0" distL="0" distR="0">
+          <wp:inline distT="0" distB="0" distL="0" distR="0" wp14:anchorId="2C8D489D" wp14:editId="432774A5">
             <wp:extent cx="101600" cy="152400"/>
             <wp:effectExtent l="0" t="0" r="0" b="0"/>
             <wp:docPr id="37" name="media/image37.png"/>
@@ -1957,7 +1987,7 @@
           <w:noProof/>
         </w:rPr>
         <w:drawing>
-          <wp:inline distT="0" distB="0" distL="0" distR="0">
+          <wp:inline distT="0" distB="0" distL="0" distR="0" wp14:anchorId="5BB2ADF7" wp14:editId="70C8B644">
             <wp:extent cx="88900" cy="165100"/>
             <wp:effectExtent l="0" t="0" r="0" b="0"/>
             <wp:docPr id="38" name="media/image38.png"/>
@@ -2000,7 +2030,7 @@
           <w:noProof/>
         </w:rPr>
         <w:drawing>
-          <wp:inline distT="0" distB="0" distL="0" distR="0">
+          <wp:inline distT="0" distB="0" distL="0" distR="0" wp14:anchorId="5F05513A" wp14:editId="6A0A0817">
             <wp:extent cx="457200" cy="203200"/>
             <wp:effectExtent l="0" t="0" r="0" b="0"/>
             <wp:docPr id="39" name="media/image39.png"/>
@@ -2048,7 +2078,7 @@
           <w:noProof/>
         </w:rPr>
         <w:drawing>
-          <wp:inline distT="0" distB="0" distL="0" distR="0">
+          <wp:inline distT="0" distB="0" distL="0" distR="0" wp14:anchorId="1DE55B62" wp14:editId="02EF9034">
             <wp:extent cx="101600" cy="152400"/>
             <wp:effectExtent l="0" t="0" r="0" b="0"/>
             <wp:docPr id="40" name="media/image40.png"/>
@@ -2091,7 +2121,7 @@
           <w:noProof/>
         </w:rPr>
         <w:drawing>
-          <wp:inline distT="0" distB="0" distL="0" distR="0">
+          <wp:inline distT="0" distB="0" distL="0" distR="0" wp14:anchorId="3B7BC6F3" wp14:editId="168C2AA1">
             <wp:extent cx="723900" cy="165100"/>
             <wp:effectExtent l="0" t="0" r="0" b="0"/>
             <wp:docPr id="41" name="media/image41.png"/>
@@ -2166,7 +2196,7 @@
           <w:noProof/>
         </w:rPr>
         <w:drawing>
-          <wp:inline distT="0" distB="0" distL="0" distR="0">
+          <wp:inline distT="0" distB="0" distL="0" distR="0" wp14:anchorId="1A4C1E82" wp14:editId="753B27A8">
             <wp:extent cx="139700" cy="177800"/>
             <wp:effectExtent l="0" t="0" r="0" b="0"/>
             <wp:docPr id="42" name="media/image42.png"/>
@@ -2202,17 +2232,14 @@
         </w:drawing>
       </w:r>
       <w:r>
-        <w:t>, the derivative</w:t>
-      </w:r>
-      <w:r>
-        <w:t xml:space="preserve"> of </w:t>
-      </w:r>
-      <w:r>
-        <w:rPr>
-          <w:noProof/>
-        </w:rPr>
-        <w:drawing>
-          <wp:inline distT="0" distB="0" distL="0" distR="0">
+        <w:t xml:space="preserve">, the derivative of </w:t>
+      </w:r>
+      <w:r>
+        <w:rPr>
+          <w:noProof/>
+        </w:rPr>
+        <w:drawing>
+          <wp:inline distT="0" distB="0" distL="0" distR="0" wp14:anchorId="796D4E57" wp14:editId="7163589D">
             <wp:extent cx="88900" cy="165100"/>
             <wp:effectExtent l="0" t="0" r="0" b="0"/>
             <wp:docPr id="43" name="media/image43.png"/>
@@ -2257,7 +2284,7 @@
           <w:noProof/>
         </w:rPr>
         <w:drawing>
-          <wp:inline distT="0" distB="0" distL="0" distR="0">
+          <wp:inline distT="0" distB="0" distL="0" distR="0" wp14:anchorId="0B4B665D" wp14:editId="66A2C3D7">
             <wp:extent cx="6045200" cy="4394200"/>
             <wp:effectExtent l="0" t="0" r="0" b="0"/>
             <wp:docPr id="44" name="media/image44.png"/>
@@ -2302,7 +2329,7 @@
           <w:noProof/>
         </w:rPr>
         <w:drawing>
-          <wp:inline distT="0" distB="0" distL="0" distR="0">
+          <wp:inline distT="0" distB="0" distL="0" distR="0" wp14:anchorId="0D4008F1" wp14:editId="6CA3C65D">
             <wp:extent cx="139700" cy="177800"/>
             <wp:effectExtent l="0" t="0" r="0" b="0"/>
             <wp:docPr id="45" name="media/image45.png"/>
@@ -2345,7 +2372,7 @@
           <w:noProof/>
         </w:rPr>
         <w:drawing>
-          <wp:inline distT="0" distB="0" distL="0" distR="0">
+          <wp:inline distT="0" distB="0" distL="0" distR="0" wp14:anchorId="61FDBC31" wp14:editId="5E299EE8">
             <wp:extent cx="584200" cy="190500"/>
             <wp:effectExtent l="0" t="0" r="0" b="0"/>
             <wp:docPr id="46" name="media/image46.png"/>
@@ -2393,7 +2420,7 @@
           <w:noProof/>
         </w:rPr>
         <w:drawing>
-          <wp:inline distT="0" distB="0" distL="0" distR="0">
+          <wp:inline distT="0" distB="0" distL="0" distR="0" wp14:anchorId="7DC214D3" wp14:editId="19A5EE19">
             <wp:extent cx="495299" cy="190500"/>
             <wp:effectExtent l="0" t="0" r="0" b="0"/>
             <wp:docPr id="47" name="media/image47.png"/>
@@ -2436,7 +2463,7 @@
           <w:noProof/>
         </w:rPr>
         <w:drawing>
-          <wp:inline distT="0" distB="0" distL="0" distR="0">
+          <wp:inline distT="0" distB="0" distL="0" distR="0" wp14:anchorId="0DABE9E9" wp14:editId="1739454C">
             <wp:extent cx="88900" cy="165100"/>
             <wp:effectExtent l="0" t="0" r="0" b="0"/>
             <wp:docPr id="48" name="media/image48.png"/>
@@ -2485,7 +2512,7 @@
           <w:noProof/>
         </w:rPr>
         <w:drawing>
-          <wp:inline distT="0" distB="0" distL="0" distR="0">
+          <wp:inline distT="0" distB="0" distL="0" distR="0" wp14:anchorId="0B242A30" wp14:editId="0573220C">
             <wp:extent cx="88900" cy="165100"/>
             <wp:effectExtent l="0" t="0" r="0" b="0"/>
             <wp:docPr id="49" name="media/image49.png"/>
@@ -2560,7 +2587,7 @@
           <w:noProof/>
         </w:rPr>
         <w:drawing>
-          <wp:inline distT="0" distB="0" distL="0" distR="0">
+          <wp:inline distT="0" distB="0" distL="0" distR="0" wp14:anchorId="2CEDD916" wp14:editId="3BADF9B5">
             <wp:extent cx="88900" cy="165100"/>
             <wp:effectExtent l="0" t="0" r="0" b="0"/>
             <wp:docPr id="50" name="media/image50.png"/>
@@ -2635,7 +2662,7 @@
           <w:noProof/>
         </w:rPr>
         <w:drawing>
-          <wp:inline distT="0" distB="0" distL="0" distR="0">
+          <wp:inline distT="0" distB="0" distL="0" distR="0" wp14:anchorId="1C5170FE" wp14:editId="7B688AC0">
             <wp:extent cx="88900" cy="165100"/>
             <wp:effectExtent l="0" t="0" r="0" b="0"/>
             <wp:docPr id="51" name="media/image51.png"/>
@@ -2678,7 +2705,7 @@
           <w:noProof/>
         </w:rPr>
         <w:drawing>
-          <wp:inline distT="0" distB="0" distL="0" distR="0">
+          <wp:inline distT="0" distB="0" distL="0" distR="0" wp14:anchorId="749FD6B7" wp14:editId="32FD2B22">
             <wp:extent cx="673100" cy="152400"/>
             <wp:effectExtent l="0" t="0" r="0" b="0"/>
             <wp:docPr id="52" name="media/image52.png"/>
@@ -2816,7 +2843,7 @@
           <w:noProof/>
         </w:rPr>
         <w:drawing>
-          <wp:inline distT="0" distB="0" distL="0" distR="0">
+          <wp:inline distT="0" distB="0" distL="0" distR="0" wp14:anchorId="356C8C8C" wp14:editId="20589E7E">
             <wp:extent cx="114300" cy="152400"/>
             <wp:effectExtent l="0" t="0" r="0" b="0"/>
             <wp:docPr id="53" name="media/image53.png"/>
@@ -2877,7 +2904,7 @@
           <w:noProof/>
         </w:rPr>
         <w:drawing>
-          <wp:inline distT="0" distB="0" distL="0" distR="0">
+          <wp:inline distT="0" distB="0" distL="0" distR="0" wp14:anchorId="02C51421" wp14:editId="5DA1ECFC">
             <wp:extent cx="431800" cy="190500"/>
             <wp:effectExtent l="0" t="0" r="0" b="0"/>
             <wp:docPr id="54" name="media/image54.png"/>
@@ -2929,6 +2956,7 @@
       <w:r>
         <w:t xml:space="preserve">Given that </w:t>
       </w:r>
+      <w:proofErr w:type="gramStart"/>
       <w:r>
         <w:rPr>
           <w:i/>
@@ -2936,7 +2964,11 @@
         <w:t>g</w:t>
       </w:r>
       <w:r>
-        <w:t xml:space="preserve">(3) = 7 , </w:t>
+        <w:t>(</w:t>
+      </w:r>
+      <w:proofErr w:type="gramEnd"/>
+      <w:r>
+        <w:t xml:space="preserve">3) = 7 , </w:t>
       </w:r>
       <w:r>
         <w:rPr>
@@ -2945,10 +2977,7 @@
         <w:t>g′</w:t>
       </w:r>
       <w:r>
-        <w:t> </w:t>
-      </w:r>
-      <w:r>
-        <w:t xml:space="preserve">(3) = 4 and </w:t>
+        <w:t xml:space="preserve"> (3) = 4 and </w:t>
       </w:r>
       <w:r>
         <w:rPr>
@@ -2959,6 +2988,7 @@
       <w:r>
         <w:t xml:space="preserve">(7) = −5 , find the gradient of the normal to the curve of </w:t>
       </w:r>
+      <w:proofErr w:type="spellStart"/>
       <w:r>
         <w:rPr>
           <w:i/>
@@ -2966,7 +2996,11 @@
         <w:t>h</w:t>
       </w:r>
       <w:r>
-        <w:t xml:space="preserve"> at </w:t>
+        <w:t xml:space="preserve"> at</w:t>
+      </w:r>
+      <w:proofErr w:type="spellEnd"/>
+      <w:r>
+        <w:t xml:space="preserve"> </w:t>
       </w:r>
       <w:r>
         <w:rPr>
@@ -3014,7 +3048,7 @@
           <w:noProof/>
         </w:rPr>
         <w:drawing>
-          <wp:inline distT="0" distB="0" distL="0" distR="0">
+          <wp:inline distT="0" distB="0" distL="0" distR="0" wp14:anchorId="280D65D4" wp14:editId="25083E2C">
             <wp:extent cx="749300" cy="203200"/>
             <wp:effectExtent l="0" t="0" r="0" b="0"/>
             <wp:docPr id="55" name="media/image55.png"/>
@@ -3062,7 +3096,7 @@
           <w:noProof/>
         </w:rPr>
         <w:drawing>
-          <wp:inline distT="0" distB="0" distL="0" distR="0">
+          <wp:inline distT="0" distB="0" distL="0" distR="0" wp14:anchorId="4845F4C0" wp14:editId="3ECB50A0">
             <wp:extent cx="6045200" cy="3924300"/>
             <wp:effectExtent l="0" t="0" r="0" b="0"/>
             <wp:docPr id="56" name="media/image56.png"/>
@@ -3109,7 +3143,11 @@
         <w:t>T</w:t>
       </w:r>
       <w:r>
-        <w:t xml:space="preserve"> is the tangent to the graph of </w:t>
+        <w:t xml:space="preserve"> is the tangent to the graph </w:t>
+      </w:r>
+      <w:proofErr w:type="spellStart"/>
+      <w:r>
+        <w:t xml:space="preserve">of </w:t>
       </w:r>
       <w:r>
         <w:rPr>
@@ -3117,6 +3155,7 @@
         </w:rPr>
         <w:t>f</w:t>
       </w:r>
+      <w:proofErr w:type="spellEnd"/>
       <w:r>
         <w:t xml:space="preserve"> at </w:t>
       </w:r>
@@ -3125,7 +3164,7 @@
           <w:noProof/>
         </w:rPr>
         <w:drawing>
-          <wp:inline distT="0" distB="0" distL="0" distR="0">
+          <wp:inline distT="0" distB="0" distL="0" distR="0" wp14:anchorId="18E0F307" wp14:editId="08D81269">
             <wp:extent cx="381000" cy="152400"/>
             <wp:effectExtent l="0" t="0" r="0" b="0"/>
             <wp:docPr id="57" name="media/image57.png"/>
@@ -3183,7 +3222,7 @@
           <w:noProof/>
         </w:rPr>
         <w:drawing>
-          <wp:inline distT="0" distB="0" distL="0" distR="0">
+          <wp:inline distT="0" distB="0" distL="0" distR="0" wp14:anchorId="644708D4" wp14:editId="142AA02F">
             <wp:extent cx="723900" cy="165100"/>
             <wp:effectExtent l="0" t="0" r="0" b="0"/>
             <wp:docPr id="58" name="media/image58.png"/>
@@ -3262,6 +3301,7 @@
       <w:r>
         <w:t xml:space="preserve">-intercept of </w:t>
       </w:r>
+      <w:proofErr w:type="gramStart"/>
       <w:r>
         <w:rPr>
           <w:i/>
@@ -3271,6 +3311,7 @@
       <w:r>
         <w:t xml:space="preserve"> .</w:t>
       </w:r>
+      <w:proofErr w:type="gramEnd"/>
     </w:p>
     <w:p>
       <w:pPr>
@@ -3312,6 +3353,7 @@
       <w:r>
         <w:t xml:space="preserve"> is enclosed by the graph of </w:t>
       </w:r>
+      <w:proofErr w:type="gramStart"/>
       <w:r>
         <w:rPr>
           <w:i/>
@@ -3319,7 +3361,11 @@
         <w:t>f</w:t>
       </w:r>
       <w:r>
-        <w:t xml:space="preserve"> , the line </w:t>
+        <w:t xml:space="preserve"> ,</w:t>
+      </w:r>
+      <w:proofErr w:type="gramEnd"/>
+      <w:r>
+        <w:t xml:space="preserve"> the line </w:t>
       </w:r>
       <w:r>
         <w:rPr>
@@ -3342,8 +3388,17 @@
     </w:p>
     <w:p>
       <w:r>
-        <w:t xml:space="preserve">(i)     Write down an expression for the area of </w:t>
-      </w:r>
+        <w:t>(</w:t>
+      </w:r>
+      <w:proofErr w:type="spellStart"/>
+      <w:r>
+        <w:t>i</w:t>
+      </w:r>
+      <w:proofErr w:type="spellEnd"/>
+      <w:r>
+        <w:t xml:space="preserve">)     Write down an expression for the area of </w:t>
+      </w:r>
+      <w:proofErr w:type="gramStart"/>
       <w:r>
         <w:rPr>
           <w:i/>
@@ -3353,11 +3408,13 @@
       <w:r>
         <w:t xml:space="preserve"> .</w:t>
       </w:r>
+      <w:proofErr w:type="gramEnd"/>
     </w:p>
     <w:p>
       <w:r>
         <w:t xml:space="preserve">(ii)    Find the area of </w:t>
       </w:r>
+      <w:proofErr w:type="gramStart"/>
       <w:r>
         <w:rPr>
           <w:i/>
@@ -3367,6 +3424,7 @@
       <w:r>
         <w:t xml:space="preserve"> .</w:t>
       </w:r>
+      <w:proofErr w:type="gramEnd"/>
     </w:p>
     <w:p>
       <w:pPr>
@@ -3404,7 +3462,7 @@
           <w:noProof/>
         </w:rPr>
         <w:drawing>
-          <wp:inline distT="0" distB="0" distL="0" distR="0">
+          <wp:inline distT="0" distB="0" distL="0" distR="0" wp14:anchorId="424FE585" wp14:editId="0E24ECDF">
             <wp:extent cx="1587500" cy="254000"/>
             <wp:effectExtent l="0" t="0" r="0" b="0"/>
             <wp:docPr id="59" name="media/image59.png"/>
@@ -3440,7 +3498,11 @@
         </w:drawing>
       </w:r>
       <w:r>
-        <w:t xml:space="preserve"> . Part of the graph of </w:t>
+        <w:t xml:space="preserve"> . Part of the graph </w:t>
+      </w:r>
+      <w:proofErr w:type="spellStart"/>
+      <w:r>
+        <w:t xml:space="preserve">of </w:t>
       </w:r>
       <w:r>
         <w:rPr>
@@ -3448,6 +3510,7 @@
         </w:rPr>
         <w:t>f</w:t>
       </w:r>
+      <w:proofErr w:type="spellEnd"/>
       <w:r>
         <w:t xml:space="preserve"> is shown below. There is a maximum point at M, and a point of inflexion at N. </w:t>
       </w:r>
@@ -3461,7 +3524,7 @@
           <w:noProof/>
         </w:rPr>
         <w:drawing>
-          <wp:inline distT="0" distB="0" distL="0" distR="0">
+          <wp:inline distT="0" distB="0" distL="0" distR="0" wp14:anchorId="399FDA6A" wp14:editId="448ADF36">
             <wp:extent cx="5283200" cy="3314700"/>
             <wp:effectExtent l="0" t="0" r="0" b="0"/>
             <wp:docPr id="60" name="media/image60.png"/>
@@ -3506,7 +3569,7 @@
           <w:noProof/>
         </w:rPr>
         <w:drawing>
-          <wp:inline distT="0" distB="0" distL="0" distR="0">
+          <wp:inline distT="0" distB="0" distL="0" distR="0" wp14:anchorId="1EA1F821" wp14:editId="46B8D7D7">
             <wp:extent cx="355600" cy="190500"/>
             <wp:effectExtent l="0" t="0" r="0" b="0"/>
             <wp:docPr id="61" name="media/image61.png"/>
@@ -3583,10 +3646,7 @@
         <w:t>x</w:t>
       </w:r>
       <w:r>
-        <w:t>-co</w:t>
-      </w:r>
-      <w:r>
-        <w:t>ordinate of M.</w:t>
+        <w:t>-coordinate of M.</w:t>
       </w:r>
     </w:p>
     <w:p>
@@ -3669,7 +3729,11 @@
         <w:t>L</w:t>
       </w:r>
       <w:r>
-        <w:t xml:space="preserve"> is the tangent to the curve of </w:t>
+        <w:t xml:space="preserve"> is the tangent to the curve </w:t>
+      </w:r>
+      <w:proofErr w:type="spellStart"/>
+      <w:r>
+        <w:t xml:space="preserve">of </w:t>
       </w:r>
       <w:r>
         <w:rPr>
@@ -3677,6 +3741,7 @@
         </w:rPr>
         <w:t>f</w:t>
       </w:r>
+      <w:proofErr w:type="spellEnd"/>
       <w:r>
         <w:t xml:space="preserve"> at </w:t>
       </w:r>
@@ -3685,7 +3750,7 @@
           <w:noProof/>
         </w:rPr>
         <w:drawing>
-          <wp:inline distT="0" distB="0" distL="0" distR="0">
+          <wp:inline distT="0" distB="0" distL="0" distR="0" wp14:anchorId="3C3D2261" wp14:editId="105CC3D3">
             <wp:extent cx="444500" cy="190500"/>
             <wp:effectExtent l="0" t="0" r="0" b="0"/>
             <wp:docPr id="62" name="media/image62.png"/>
@@ -3737,7 +3802,7 @@
           <w:noProof/>
         </w:rPr>
         <w:drawing>
-          <wp:inline distT="0" distB="0" distL="0" distR="0">
+          <wp:inline distT="0" distB="0" distL="0" distR="0" wp14:anchorId="51D12E4C" wp14:editId="60E9FFBC">
             <wp:extent cx="723900" cy="165100"/>
             <wp:effectExtent l="0" t="0" r="0" b="0"/>
             <wp:docPr id="63" name="media/image63.png"/>
@@ -3812,7 +3877,7 @@
           <w:noProof/>
         </w:rPr>
         <w:drawing>
-          <wp:inline distT="0" distB="0" distL="0" distR="0">
+          <wp:inline distT="0" distB="0" distL="0" distR="0" wp14:anchorId="0C04BF3E" wp14:editId="2D296F3D">
             <wp:extent cx="952500" cy="203200"/>
             <wp:effectExtent l="0" t="0" r="0" b="0"/>
             <wp:docPr id="64" name="media/image64.png"/>
@@ -3855,7 +3920,7 @@
           <w:noProof/>
         </w:rPr>
         <w:drawing>
-          <wp:inline distT="0" distB="0" distL="0" distR="0">
+          <wp:inline distT="0" distB="0" distL="0" distR="0" wp14:anchorId="299D361A" wp14:editId="0F314D1A">
             <wp:extent cx="393700" cy="152400"/>
             <wp:effectExtent l="0" t="0" r="0" b="0"/>
             <wp:docPr id="65" name="media/image65.png"/>
@@ -3898,7 +3963,7 @@
           <w:noProof/>
         </w:rPr>
         <w:drawing>
-          <wp:inline distT="0" distB="0" distL="0" distR="0">
+          <wp:inline distT="0" distB="0" distL="0" distR="0" wp14:anchorId="7167A720" wp14:editId="308357CF">
             <wp:extent cx="88900" cy="165100"/>
             <wp:effectExtent l="0" t="0" r="0" b="0"/>
             <wp:docPr id="66" name="media/image66.png"/>
@@ -3943,7 +4008,7 @@
           <w:noProof/>
         </w:rPr>
         <w:drawing>
-          <wp:inline distT="0" distB="0" distL="0" distR="0">
+          <wp:inline distT="0" distB="0" distL="0" distR="0" wp14:anchorId="39CC6A4E" wp14:editId="7216FE76">
             <wp:extent cx="5029200" cy="2870200"/>
             <wp:effectExtent l="0" t="0" r="0" b="0"/>
             <wp:docPr id="67" name="media/image67.png"/>
@@ -3988,7 +4053,7 @@
           <w:noProof/>
         </w:rPr>
         <w:drawing>
-          <wp:inline distT="0" distB="0" distL="0" distR="0">
+          <wp:inline distT="0" distB="0" distL="0" distR="0" wp14:anchorId="772CE3AF" wp14:editId="1027A34B">
             <wp:extent cx="88900" cy="165100"/>
             <wp:effectExtent l="0" t="0" r="0" b="0"/>
             <wp:docPr id="68" name="media/image68.png"/>
@@ -4031,7 +4096,7 @@
           <w:noProof/>
         </w:rPr>
         <w:drawing>
-          <wp:inline distT="0" distB="0" distL="0" distR="0">
+          <wp:inline distT="0" distB="0" distL="0" distR="0" wp14:anchorId="5BB02B51" wp14:editId="107AAFAD">
             <wp:extent cx="88900" cy="114300"/>
             <wp:effectExtent l="0" t="0" r="0" b="0"/>
             <wp:docPr id="69" name="media/image69.png"/>
@@ -4074,7 +4139,7 @@
           <w:noProof/>
         </w:rPr>
         <w:drawing>
-          <wp:inline distT="0" distB="0" distL="0" distR="0">
+          <wp:inline distT="0" distB="0" distL="0" distR="0" wp14:anchorId="4DB22CE1" wp14:editId="477093F2">
             <wp:extent cx="495299" cy="190500"/>
             <wp:effectExtent l="0" t="0" r="0" b="0"/>
             <wp:docPr id="70" name="media/image70.png"/>
@@ -4122,7 +4187,7 @@
           <w:noProof/>
         </w:rPr>
         <w:drawing>
-          <wp:inline distT="0" distB="0" distL="0" distR="0">
+          <wp:inline distT="0" distB="0" distL="0" distR="0" wp14:anchorId="44E88D72" wp14:editId="288722C9">
             <wp:extent cx="622300" cy="190500"/>
             <wp:effectExtent l="0" t="0" r="0" b="0"/>
             <wp:docPr id="71" name="media/image71.png"/>
@@ -4199,7 +4264,11 @@
         <w:t>L</w:t>
       </w:r>
       <w:r>
-        <w:t xml:space="preserve"> is the normal to the graph of </w:t>
+        <w:t xml:space="preserve"> is the normal to the graph </w:t>
+      </w:r>
+      <w:proofErr w:type="spellStart"/>
+      <w:r>
+        <w:t xml:space="preserve">of </w:t>
       </w:r>
       <w:r>
         <w:rPr>
@@ -4207,6 +4276,7 @@
         </w:rPr>
         <w:t>f</w:t>
       </w:r>
+      <w:proofErr w:type="spellEnd"/>
       <w:r>
         <w:t xml:space="preserve"> at P.</w:t>
       </w:r>
@@ -4220,7 +4290,7 @@
           <w:noProof/>
         </w:rPr>
         <w:drawing>
-          <wp:inline distT="0" distB="0" distL="0" distR="0">
+          <wp:inline distT="0" distB="0" distL="0" distR="0" wp14:anchorId="634E40B9" wp14:editId="4C15F2E4">
             <wp:extent cx="101600" cy="152400"/>
             <wp:effectExtent l="0" t="0" r="0" b="0"/>
             <wp:docPr id="72" name="media/image72.png"/>
@@ -4263,7 +4333,7 @@
           <w:noProof/>
         </w:rPr>
         <w:drawing>
-          <wp:inline distT="0" distB="0" distL="0" distR="0">
+          <wp:inline distT="0" distB="0" distL="0" distR="0" wp14:anchorId="0113EE12" wp14:editId="74A0E8D3">
             <wp:extent cx="723900" cy="165100"/>
             <wp:effectExtent l="0" t="0" r="0" b="0"/>
             <wp:docPr id="73" name="media/image73.png"/>
@@ -4338,7 +4408,7 @@
           <w:noProof/>
         </w:rPr>
         <w:drawing>
-          <wp:inline distT="0" distB="0" distL="0" distR="0">
+          <wp:inline distT="0" distB="0" distL="0" distR="0" wp14:anchorId="5C10E103" wp14:editId="0E9506EF">
             <wp:extent cx="101600" cy="152400"/>
             <wp:effectExtent l="0" t="0" r="0" b="0"/>
             <wp:docPr id="74" name="media/image74.png"/>
@@ -4381,7 +4451,7 @@
           <w:noProof/>
         </w:rPr>
         <w:drawing>
-          <wp:inline distT="0" distB="0" distL="0" distR="0">
+          <wp:inline distT="0" distB="0" distL="0" distR="0" wp14:anchorId="0637C64F" wp14:editId="24BF831E">
             <wp:extent cx="88900" cy="165100"/>
             <wp:effectExtent l="0" t="0" r="0" b="0"/>
             <wp:docPr id="75" name="media/image75.png"/>
@@ -4427,7 +4497,7 @@
         </w:rPr>
         <w:lastRenderedPageBreak/>
         <w:drawing>
-          <wp:inline distT="0" distB="0" distL="0" distR="0">
+          <wp:inline distT="0" distB="0" distL="0" distR="0" wp14:anchorId="6215D523" wp14:editId="7A9E853D">
             <wp:extent cx="5194300" cy="2908300"/>
             <wp:effectExtent l="0" t="0" r="0" b="0"/>
             <wp:docPr id="76" name="media/image76.png"/>
@@ -4472,7 +4542,7 @@
           <w:noProof/>
         </w:rPr>
         <w:drawing>
-          <wp:inline distT="0" distB="0" distL="0" distR="0">
+          <wp:inline distT="0" distB="0" distL="0" distR="0" wp14:anchorId="2E6A7A16" wp14:editId="45DA5A76">
             <wp:extent cx="88900" cy="114300"/>
             <wp:effectExtent l="0" t="0" r="0" b="0"/>
             <wp:docPr id="77" name="media/image77.png"/>
@@ -4547,7 +4617,7 @@
           <w:noProof/>
         </w:rPr>
         <w:drawing>
-          <wp:inline distT="0" distB="0" distL="0" distR="0">
+          <wp:inline distT="0" distB="0" distL="0" distR="0" wp14:anchorId="64CD2ABF" wp14:editId="2DEDBEF9">
             <wp:extent cx="88900" cy="165100"/>
             <wp:effectExtent l="0" t="0" r="0" b="0"/>
             <wp:docPr id="78" name="media/image78.png"/>
@@ -4590,7 +4660,7 @@
           <w:noProof/>
         </w:rPr>
         <w:drawing>
-          <wp:inline distT="0" distB="0" distL="0" distR="0">
+          <wp:inline distT="0" distB="0" distL="0" distR="0" wp14:anchorId="14C42B47" wp14:editId="44BD0DF2">
             <wp:extent cx="101600" cy="152400"/>
             <wp:effectExtent l="0" t="0" r="0" b="0"/>
             <wp:docPr id="79" name="media/image79.png"/>
@@ -4665,7 +4735,7 @@
           <w:noProof/>
         </w:rPr>
         <w:drawing>
-          <wp:inline distT="0" distB="0" distL="0" distR="0">
+          <wp:inline distT="0" distB="0" distL="0" distR="0" wp14:anchorId="23CCDDE0" wp14:editId="05688F81">
             <wp:extent cx="88900" cy="165100"/>
             <wp:effectExtent l="0" t="0" r="0" b="0"/>
             <wp:docPr id="80" name="media/image80.png"/>
@@ -4708,7 +4778,7 @@
           <w:noProof/>
         </w:rPr>
         <w:drawing>
-          <wp:inline distT="0" distB="0" distL="0" distR="0">
+          <wp:inline distT="0" distB="0" distL="0" distR="0" wp14:anchorId="1755F306" wp14:editId="5758F8A2">
             <wp:extent cx="1562100" cy="190500"/>
             <wp:effectExtent l="0" t="0" r="0" b="0"/>
             <wp:docPr id="81" name="media/image81.png"/>
@@ -4751,7 +4821,7 @@
           <w:noProof/>
         </w:rPr>
         <w:drawing>
-          <wp:inline distT="0" distB="0" distL="0" distR="0">
+          <wp:inline distT="0" distB="0" distL="0" distR="0" wp14:anchorId="0B473553" wp14:editId="45D555CB">
             <wp:extent cx="88900" cy="165100"/>
             <wp:effectExtent l="0" t="0" r="0" b="0"/>
             <wp:docPr id="82" name="media/image82.png"/>
@@ -4794,7 +4864,7 @@
           <w:noProof/>
         </w:rPr>
         <w:drawing>
-          <wp:inline distT="0" distB="0" distL="0" distR="0">
+          <wp:inline distT="0" distB="0" distL="0" distR="0" wp14:anchorId="24491FC5" wp14:editId="245485EF">
             <wp:extent cx="495299" cy="152400"/>
             <wp:effectExtent l="0" t="0" r="0" b="0"/>
             <wp:docPr id="83" name="media/image83.png"/>
@@ -4837,7 +4907,7 @@
           <w:noProof/>
         </w:rPr>
         <w:drawing>
-          <wp:inline distT="0" distB="0" distL="0" distR="0">
+          <wp:inline distT="0" distB="0" distL="0" distR="0" wp14:anchorId="59A2F298" wp14:editId="5B41AA14">
             <wp:extent cx="76200" cy="139700"/>
             <wp:effectExtent l="0" t="0" r="0" b="0"/>
             <wp:docPr id="84" name="media/image84.png"/>
@@ -4880,7 +4950,7 @@
           <w:noProof/>
         </w:rPr>
         <w:drawing>
-          <wp:inline distT="0" distB="0" distL="0" distR="0">
+          <wp:inline distT="0" distB="0" distL="0" distR="0" wp14:anchorId="01269A96" wp14:editId="41050D63">
             <wp:extent cx="584200" cy="190500"/>
             <wp:effectExtent l="0" t="0" r="0" b="0"/>
             <wp:docPr id="85" name="media/image85.png"/>
@@ -4925,7 +4995,7 @@
           <w:noProof/>
         </w:rPr>
         <w:drawing>
-          <wp:inline distT="0" distB="0" distL="0" distR="0">
+          <wp:inline distT="0" distB="0" distL="0" distR="0" wp14:anchorId="79DF5ED6" wp14:editId="0946352D">
             <wp:extent cx="88900" cy="139700"/>
             <wp:effectExtent l="0" t="0" r="0" b="0"/>
             <wp:docPr id="86" name="media/image86.png"/>
@@ -5000,7 +5070,7 @@
           <w:noProof/>
         </w:rPr>
         <w:drawing>
-          <wp:inline distT="0" distB="0" distL="0" distR="0">
+          <wp:inline distT="0" distB="0" distL="0" distR="0" wp14:anchorId="6572B585" wp14:editId="7CAA95AA">
             <wp:extent cx="76200" cy="114300"/>
             <wp:effectExtent l="0" t="0" r="0" b="0"/>
             <wp:docPr id="87" name="media/image87.png"/>
@@ -5075,7 +5145,7 @@
           <w:noProof/>
         </w:rPr>
         <w:drawing>
-          <wp:inline distT="0" distB="0" distL="0" distR="0">
+          <wp:inline distT="0" distB="0" distL="0" distR="0" wp14:anchorId="373C9F9B" wp14:editId="2BC3D919">
             <wp:extent cx="736600" cy="165100"/>
             <wp:effectExtent l="0" t="0" r="0" b="0"/>
             <wp:docPr id="88" name="media/image88.png"/>
@@ -5118,7 +5188,7 @@
           <w:noProof/>
         </w:rPr>
         <w:drawing>
-          <wp:inline distT="0" distB="0" distL="0" distR="0">
+          <wp:inline distT="0" distB="0" distL="0" distR="0" wp14:anchorId="136C5B1E" wp14:editId="3EF048DE">
             <wp:extent cx="88900" cy="165100"/>
             <wp:effectExtent l="0" t="0" r="0" b="0"/>
             <wp:docPr id="89" name="media/image89.png"/>
@@ -5161,7 +5231,7 @@
           <w:noProof/>
         </w:rPr>
         <w:drawing>
-          <wp:inline distT="0" distB="0" distL="0" distR="0">
+          <wp:inline distT="0" distB="0" distL="0" distR="0" wp14:anchorId="2328449E" wp14:editId="5ADD1E50">
             <wp:extent cx="76200" cy="152400"/>
             <wp:effectExtent l="0" t="0" r="0" b="0"/>
             <wp:docPr id="90" name="media/image90.png"/>
@@ -5236,7 +5306,7 @@
           <w:noProof/>
         </w:rPr>
         <w:drawing>
-          <wp:inline distT="0" distB="0" distL="0" distR="0">
+          <wp:inline distT="0" distB="0" distL="0" distR="0" wp14:anchorId="6FE0D6C0" wp14:editId="1F9B6EFA">
             <wp:extent cx="88900" cy="165100"/>
             <wp:effectExtent l="0" t="0" r="0" b="0"/>
             <wp:docPr id="91" name="media/image91.png"/>
@@ -5279,7 +5349,7 @@
           <w:noProof/>
         </w:rPr>
         <w:drawing>
-          <wp:inline distT="0" distB="0" distL="0" distR="0">
+          <wp:inline distT="0" distB="0" distL="0" distR="0" wp14:anchorId="28FD1D9A" wp14:editId="116559F1">
             <wp:extent cx="1511300" cy="203200"/>
             <wp:effectExtent l="0" t="0" r="0" b="0"/>
             <wp:docPr id="92" name="media/image92.png"/>
@@ -5322,7 +5392,7 @@
           <w:noProof/>
         </w:rPr>
         <w:drawing>
-          <wp:inline distT="0" distB="0" distL="0" distR="0">
+          <wp:inline distT="0" distB="0" distL="0" distR="0" wp14:anchorId="7838207B" wp14:editId="1C42F5CA">
             <wp:extent cx="76200" cy="152400"/>
             <wp:effectExtent l="0" t="0" r="0" b="0"/>
             <wp:docPr id="93" name="media/image93.png"/>
@@ -5370,7 +5440,7 @@
           <w:noProof/>
         </w:rPr>
         <w:drawing>
-          <wp:inline distT="0" distB="0" distL="0" distR="0">
+          <wp:inline distT="0" distB="0" distL="0" distR="0" wp14:anchorId="4FDBF776" wp14:editId="44B142BB">
             <wp:extent cx="381000" cy="190500"/>
             <wp:effectExtent l="0" t="0" r="0" b="0"/>
             <wp:docPr id="94" name="media/image94.png"/>
@@ -5446,7 +5516,7 @@
           <w:noProof/>
         </w:rPr>
         <w:drawing>
-          <wp:inline distT="0" distB="0" distL="0" distR="0">
+          <wp:inline distT="0" distB="0" distL="0" distR="0" wp14:anchorId="5F59EA1B" wp14:editId="1776F669">
             <wp:extent cx="88900" cy="165100"/>
             <wp:effectExtent l="0" t="0" r="0" b="0"/>
             <wp:docPr id="95" name="media/image95.png"/>
@@ -5489,7 +5559,7 @@
           <w:noProof/>
         </w:rPr>
         <w:drawing>
-          <wp:inline distT="0" distB="0" distL="0" distR="0">
+          <wp:inline distT="0" distB="0" distL="0" distR="0" wp14:anchorId="49D7E380" wp14:editId="7A3F78AB">
             <wp:extent cx="381000" cy="152400"/>
             <wp:effectExtent l="0" t="0" r="0" b="0"/>
             <wp:docPr id="96" name="media/image96.png"/>
@@ -5537,7 +5607,7 @@
           <w:noProof/>
         </w:rPr>
         <w:drawing>
-          <wp:inline distT="0" distB="0" distL="0" distR="0">
+          <wp:inline distT="0" distB="0" distL="0" distR="0" wp14:anchorId="700529C9" wp14:editId="1120F2FE">
             <wp:extent cx="368300" cy="152400"/>
             <wp:effectExtent l="0" t="0" r="0" b="0"/>
             <wp:docPr id="97" name="media/image97.png"/>
@@ -5612,7 +5682,7 @@
           <w:noProof/>
         </w:rPr>
         <w:drawing>
-          <wp:inline distT="0" distB="0" distL="0" distR="0">
+          <wp:inline distT="0" distB="0" distL="0" distR="0" wp14:anchorId="3816AE33" wp14:editId="5925AFA5">
             <wp:extent cx="469899" cy="190500"/>
             <wp:effectExtent l="0" t="0" r="0" b="0"/>
             <wp:docPr id="98" name="media/image98.png"/>
@@ -5687,7 +5757,7 @@
           <w:noProof/>
         </w:rPr>
         <w:drawing>
-          <wp:inline distT="0" distB="0" distL="0" distR="0">
+          <wp:inline distT="0" distB="0" distL="0" distR="0" wp14:anchorId="15D033F9" wp14:editId="6F668190">
             <wp:extent cx="88900" cy="165100"/>
             <wp:effectExtent l="0" t="0" r="0" b="0"/>
             <wp:docPr id="99" name="media/image99.png"/>
@@ -5723,14 +5793,22 @@
         </w:drawing>
       </w:r>
       <w:r>
-        <w:t xml:space="preserve"> at </w:t>
-      </w:r>
-      <w:r>
-        <w:rPr>
-          <w:noProof/>
-        </w:rPr>
-        <w:drawing>
-          <wp:inline distT="0" distB="0" distL="0" distR="0">
+        <w:t xml:space="preserve"> </w:t>
+      </w:r>
+      <w:proofErr w:type="spellStart"/>
+      <w:r>
+        <w:t>at</w:t>
+      </w:r>
+      <w:proofErr w:type="spellEnd"/>
+      <w:r>
+        <w:t xml:space="preserve"> </w:t>
+      </w:r>
+      <w:r>
+        <w:rPr>
+          <w:noProof/>
+        </w:rPr>
+        <w:drawing>
+          <wp:inline distT="0" distB="0" distL="0" distR="0" wp14:anchorId="4A8574A9" wp14:editId="7CD96144">
             <wp:extent cx="508000" cy="190500"/>
             <wp:effectExtent l="0" t="0" r="0" b="0"/>
             <wp:docPr id="100" name="media/image100.png"/>
@@ -5773,7 +5851,7 @@
           <w:noProof/>
         </w:rPr>
         <w:drawing>
-          <wp:inline distT="0" distB="0" distL="0" distR="0">
+          <wp:inline distT="0" distB="0" distL="0" distR="0" wp14:anchorId="3A7560CB" wp14:editId="440F2596">
             <wp:extent cx="723900" cy="165100"/>
             <wp:effectExtent l="0" t="0" r="0" b="0"/>
             <wp:docPr id="101" name="media/image101.png"/>
@@ -5848,7 +5926,7 @@
           <w:noProof/>
         </w:rPr>
         <w:drawing>
-          <wp:inline distT="0" distB="0" distL="0" distR="0">
+          <wp:inline distT="0" distB="0" distL="0" distR="0" wp14:anchorId="1421BD2B" wp14:editId="6D62CDA5">
             <wp:extent cx="749300" cy="190500"/>
             <wp:effectExtent l="0" t="0" r="0" b="0"/>
             <wp:docPr id="102" name="media/image102.png"/>
@@ -5891,7 +5969,7 @@
           <w:noProof/>
         </w:rPr>
         <w:drawing>
-          <wp:inline distT="0" distB="0" distL="0" distR="0">
+          <wp:inline distT="0" distB="0" distL="0" distR="0" wp14:anchorId="02782789" wp14:editId="56915828">
             <wp:extent cx="88900" cy="165100"/>
             <wp:effectExtent l="0" t="0" r="0" b="0"/>
             <wp:docPr id="103" name="media/image103.png"/>
@@ -5934,7 +6012,7 @@
           <w:noProof/>
         </w:rPr>
         <w:drawing>
-          <wp:inline distT="0" distB="0" distL="0" distR="0">
+          <wp:inline distT="0" distB="0" distL="0" distR="0" wp14:anchorId="20EFE8E0" wp14:editId="2EC5AAE6">
             <wp:extent cx="495299" cy="152400"/>
             <wp:effectExtent l="0" t="0" r="0" b="0"/>
             <wp:docPr id="104" name="media/image104.png"/>
@@ -6009,7 +6087,7 @@
           <w:noProof/>
         </w:rPr>
         <w:drawing>
-          <wp:inline distT="0" distB="0" distL="0" distR="0">
+          <wp:inline distT="0" distB="0" distL="0" distR="0" wp14:anchorId="703A0501" wp14:editId="7CDEF431">
             <wp:extent cx="1651000" cy="241300"/>
             <wp:effectExtent l="0" t="0" r="0" b="0"/>
             <wp:docPr id="105" name="media/image105.png"/>
@@ -6052,7 +6130,7 @@
           <w:noProof/>
         </w:rPr>
         <w:drawing>
-          <wp:inline distT="0" distB="0" distL="0" distR="0">
+          <wp:inline distT="0" distB="0" distL="0" distR="0" wp14:anchorId="104AED52" wp14:editId="257F1D76">
             <wp:extent cx="673100" cy="152400"/>
             <wp:effectExtent l="0" t="0" r="0" b="0"/>
             <wp:docPr id="106" name="media/image106.png"/>
@@ -6100,7 +6178,7 @@
           <w:noProof/>
         </w:rPr>
         <w:drawing>
-          <wp:inline distT="0" distB="0" distL="0" distR="0">
+          <wp:inline distT="0" distB="0" distL="0" distR="0" wp14:anchorId="1899F3F6" wp14:editId="6530F1C4">
             <wp:extent cx="355600" cy="190500"/>
             <wp:effectExtent l="0" t="0" r="0" b="0"/>
             <wp:docPr id="107" name="media/image107.png"/>
@@ -6175,7 +6253,7 @@
           <w:noProof/>
         </w:rPr>
         <w:drawing>
-          <wp:inline distT="0" distB="0" distL="0" distR="0">
+          <wp:inline distT="0" distB="0" distL="0" distR="0" wp14:anchorId="21B7DE65" wp14:editId="25DB9BA4">
             <wp:extent cx="76200" cy="139700"/>
             <wp:effectExtent l="0" t="0" r="0" b="0"/>
             <wp:docPr id="108" name="media/image108.png"/>
@@ -6218,7 +6296,7 @@
           <w:noProof/>
         </w:rPr>
         <w:drawing>
-          <wp:inline distT="0" distB="0" distL="0" distR="0">
+          <wp:inline distT="0" distB="0" distL="0" distR="0" wp14:anchorId="74EE98F9" wp14:editId="006F83B8">
             <wp:extent cx="571500" cy="190500"/>
             <wp:effectExtent l="0" t="0" r="0" b="0"/>
             <wp:docPr id="109" name="media/image109.png"/>
@@ -6261,7 +6339,7 @@
           <w:noProof/>
         </w:rPr>
         <w:drawing>
-          <wp:inline distT="0" distB="0" distL="0" distR="0">
+          <wp:inline distT="0" distB="0" distL="0" distR="0" wp14:anchorId="511CD5AD" wp14:editId="5A3E31A7">
             <wp:extent cx="381000" cy="152400"/>
             <wp:effectExtent l="0" t="0" r="0" b="0"/>
             <wp:docPr id="110" name="media/image110.png"/>
@@ -6304,7 +6382,7 @@
           <w:noProof/>
         </w:rPr>
         <w:drawing>
-          <wp:inline distT="0" distB="0" distL="0" distR="0">
+          <wp:inline distT="0" distB="0" distL="0" distR="0" wp14:anchorId="1F03B6E0" wp14:editId="6C8B75BB">
             <wp:extent cx="76200" cy="139700"/>
             <wp:effectExtent l="0" t="0" r="0" b="0"/>
             <wp:docPr id="111" name="media/image111.png"/>
@@ -6352,7 +6430,7 @@
           <w:noProof/>
         </w:rPr>
         <w:drawing>
-          <wp:inline distT="0" distB="0" distL="0" distR="0">
+          <wp:inline distT="0" distB="0" distL="0" distR="0" wp14:anchorId="3D307647" wp14:editId="073658A3">
             <wp:extent cx="279400" cy="190500"/>
             <wp:effectExtent l="0" t="0" r="0" b="0"/>
             <wp:docPr id="112" name="media/image112.png"/>
@@ -6427,7 +6505,7 @@
           <w:noProof/>
         </w:rPr>
         <w:drawing>
-          <wp:inline distT="0" distB="0" distL="0" distR="0">
+          <wp:inline distT="0" distB="0" distL="0" distR="0" wp14:anchorId="4AF32CB2" wp14:editId="6E068D71">
             <wp:extent cx="76200" cy="139700"/>
             <wp:effectExtent l="0" t="0" r="0" b="0"/>
             <wp:docPr id="113" name="media/image113.png"/>
@@ -6470,7 +6548,7 @@
           <w:noProof/>
         </w:rPr>
         <w:drawing>
-          <wp:inline distT="0" distB="0" distL="0" distR="0">
+          <wp:inline distT="0" distB="0" distL="0" distR="0" wp14:anchorId="0C6D0DA8" wp14:editId="4EB1A532">
             <wp:extent cx="1422400" cy="203200"/>
             <wp:effectExtent l="0" t="0" r="0" b="0"/>
             <wp:docPr id="114" name="media/image114.png"/>
@@ -6511,14 +6589,22 @@
     </w:p>
     <w:p>
       <w:r>
-        <w:t xml:space="preserve">(i)     Write down the value of </w:t>
-      </w:r>
-      <w:r>
-        <w:rPr>
-          <w:noProof/>
-        </w:rPr>
-        <w:drawing>
-          <wp:inline distT="0" distB="0" distL="0" distR="0">
+        <w:t>(</w:t>
+      </w:r>
+      <w:proofErr w:type="spellStart"/>
+      <w:r>
+        <w:t>i</w:t>
+      </w:r>
+      <w:proofErr w:type="spellEnd"/>
+      <w:r>
+        <w:t xml:space="preserve">)     Write down the value of </w:t>
+      </w:r>
+      <w:r>
+        <w:rPr>
+          <w:noProof/>
+        </w:rPr>
+        <w:drawing>
+          <wp:inline distT="0" distB="0" distL="0" distR="0" wp14:anchorId="101B4DBA" wp14:editId="028194E4">
             <wp:extent cx="88900" cy="152400"/>
             <wp:effectExtent l="0" t="0" r="0" b="0"/>
             <wp:docPr id="115" name="media/image115.png"/>
@@ -6566,7 +6652,7 @@
           <w:noProof/>
         </w:rPr>
         <w:drawing>
-          <wp:inline distT="0" distB="0" distL="0" distR="0">
+          <wp:inline distT="0" distB="0" distL="0" distR="0" wp14:anchorId="4039AAC5" wp14:editId="7F592D65">
             <wp:extent cx="76200" cy="114300"/>
             <wp:effectExtent l="0" t="0" r="0" b="0"/>
             <wp:docPr id="116" name="media/image116.png"/>
@@ -6641,7 +6727,7 @@
           <w:noProof/>
         </w:rPr>
         <w:drawing>
-          <wp:inline distT="0" distB="0" distL="0" distR="0">
+          <wp:inline distT="0" distB="0" distL="0" distR="0" wp14:anchorId="1B2F66C4" wp14:editId="04863669">
             <wp:extent cx="88900" cy="114300"/>
             <wp:effectExtent l="0" t="0" r="0" b="0"/>
             <wp:docPr id="117" name="media/image117.png"/>
@@ -6684,7 +6770,7 @@
           <w:noProof/>
         </w:rPr>
         <w:drawing>
-          <wp:inline distT="0" distB="0" distL="0" distR="0">
+          <wp:inline distT="0" distB="0" distL="0" distR="0" wp14:anchorId="2BE21F61" wp14:editId="1CDA9FC9">
             <wp:extent cx="88900" cy="165100"/>
             <wp:effectExtent l="0" t="0" r="0" b="0"/>
             <wp:docPr id="118" name="media/image118.png"/>
@@ -6727,7 +6813,7 @@
           <w:noProof/>
         </w:rPr>
         <w:drawing>
-          <wp:inline distT="0" distB="0" distL="0" distR="0">
+          <wp:inline distT="0" distB="0" distL="0" distR="0" wp14:anchorId="0A30A9CE" wp14:editId="07EEF7C4">
             <wp:extent cx="76200" cy="139700"/>
             <wp:effectExtent l="0" t="0" r="0" b="0"/>
             <wp:docPr id="119" name="media/image119.png"/>
@@ -6803,7 +6889,7 @@
           <w:noProof/>
         </w:rPr>
         <w:drawing>
-          <wp:inline distT="0" distB="0" distL="0" distR="0">
+          <wp:inline distT="0" distB="0" distL="0" distR="0" wp14:anchorId="75A3C8F5" wp14:editId="27614608">
             <wp:extent cx="1752600" cy="190500"/>
             <wp:effectExtent l="0" t="0" r="0" b="0"/>
             <wp:docPr id="120" name="media/image120.png"/>
@@ -6846,7 +6932,7 @@
           <w:noProof/>
         </w:rPr>
         <w:drawing>
-          <wp:inline distT="0" distB="0" distL="0" distR="0">
+          <wp:inline distT="0" distB="0" distL="0" distR="0" wp14:anchorId="59C87174" wp14:editId="79B55317">
             <wp:extent cx="749300" cy="152400"/>
             <wp:effectExtent l="0" t="0" r="0" b="0"/>
             <wp:docPr id="121" name="media/image121.png"/>
@@ -6894,7 +6980,7 @@
           <w:noProof/>
         </w:rPr>
         <w:drawing>
-          <wp:inline distT="0" distB="0" distL="0" distR="0">
+          <wp:inline distT="0" distB="0" distL="0" distR="0" wp14:anchorId="3C41A566" wp14:editId="3D730043">
             <wp:extent cx="4483100" cy="4483100"/>
             <wp:effectExtent l="0" t="0" r="0" b="0"/>
             <wp:docPr id="122" name="media/image122.png"/>
@@ -6932,7 +7018,15 @@
     </w:p>
     <w:p>
       <w:r>
-        <w:t>There is a maximum point at P(4, 12) and a minimum point at Q(8, −4) .</w:t>
+        <w:t xml:space="preserve">There is a maximum point at </w:t>
+      </w:r>
+      <w:proofErr w:type="gramStart"/>
+      <w:r>
+        <w:t>P(</w:t>
+      </w:r>
+      <w:proofErr w:type="gramEnd"/>
+      <w:r>
+        <w:t>4, 12) and a minimum point at Q(8, −4) .</w:t>
       </w:r>
     </w:p>
     <w:p>
@@ -6942,8 +7036,17 @@
     </w:p>
     <w:p>
       <w:r>
-        <w:t xml:space="preserve">(i)     </w:t>
-      </w:r>
+        <w:t>(</w:t>
+      </w:r>
+      <w:proofErr w:type="spellStart"/>
+      <w:r>
+        <w:t>i</w:t>
+      </w:r>
+      <w:proofErr w:type="spellEnd"/>
+      <w:r>
+        <w:t xml:space="preserve">)     </w:t>
+      </w:r>
+      <w:proofErr w:type="gramStart"/>
       <w:r>
         <w:rPr>
           <w:i/>
@@ -6953,11 +7056,13 @@
       <w:r>
         <w:t xml:space="preserve"> ;</w:t>
       </w:r>
+      <w:proofErr w:type="gramEnd"/>
     </w:p>
     <w:p>
       <w:r>
         <w:t xml:space="preserve">(ii)    </w:t>
       </w:r>
+      <w:proofErr w:type="gramStart"/>
       <w:r>
         <w:rPr>
           <w:i/>
@@ -6967,11 +7072,13 @@
       <w:r>
         <w:t xml:space="preserve"> ;</w:t>
       </w:r>
+      <w:proofErr w:type="gramEnd"/>
     </w:p>
     <w:p>
       <w:r>
         <w:t xml:space="preserve">(iii)   </w:t>
       </w:r>
+      <w:proofErr w:type="gramStart"/>
       <w:r>
         <w:rPr>
           <w:i/>
@@ -6981,6 +7088,7 @@
       <w:r>
         <w:t xml:space="preserve"> .</w:t>
       </w:r>
+      <w:proofErr w:type="gramEnd"/>
     </w:p>
     <w:p>
       <w:pPr>
@@ -7018,7 +7126,7 @@
           <w:noProof/>
         </w:rPr>
         <w:drawing>
-          <wp:inline distT="0" distB="0" distL="0" distR="0">
+          <wp:inline distT="0" distB="0" distL="0" distR="0" wp14:anchorId="7FDDEBBE" wp14:editId="7FA9DD51">
             <wp:extent cx="393700" cy="215900"/>
             <wp:effectExtent l="0" t="0" r="0" b="0"/>
             <wp:docPr id="123" name="media/image123.png"/>
@@ -7093,7 +7201,7 @@
           <w:noProof/>
         </w:rPr>
         <w:drawing>
-          <wp:inline distT="0" distB="0" distL="0" distR="0">
+          <wp:inline distT="0" distB="0" distL="0" distR="0" wp14:anchorId="329C7206" wp14:editId="36CF24ED">
             <wp:extent cx="355600" cy="190500"/>
             <wp:effectExtent l="0" t="0" r="0" b="0"/>
             <wp:docPr id="124" name="media/image124.png"/>
@@ -7169,7 +7277,7 @@
           <w:noProof/>
         </w:rPr>
         <w:drawing>
-          <wp:inline distT="0" distB="0" distL="0" distR="0">
+          <wp:inline distT="0" distB="0" distL="0" distR="0" wp14:anchorId="43C85C48" wp14:editId="78891B3B">
             <wp:extent cx="292100" cy="152400"/>
             <wp:effectExtent l="0" t="0" r="0" b="0"/>
             <wp:docPr id="125" name="media/image125.png"/>
@@ -7205,10 +7313,7 @@
         </w:drawing>
       </w:r>
       <w:r>
-        <w:t xml:space="preserve"> . </w:t>
-      </w:r>
-      <w:r>
-        <w:t xml:space="preserve">Find the </w:t>
+        <w:t xml:space="preserve"> . Find the </w:t>
       </w:r>
       <w:r>
         <w:rPr>
@@ -7256,7 +7361,7 @@
           <w:noProof/>
         </w:rPr>
         <w:drawing>
-          <wp:inline distT="0" distB="0" distL="0" distR="0">
+          <wp:inline distT="0" distB="0" distL="0" distR="0" wp14:anchorId="3EE6A7E9" wp14:editId="31C46AB0">
             <wp:extent cx="1092200" cy="215900"/>
             <wp:effectExtent l="0" t="0" r="0" b="0"/>
             <wp:docPr id="126" name="media/image126.png"/>
@@ -7299,7 +7404,7 @@
           <w:noProof/>
         </w:rPr>
         <w:drawing>
-          <wp:inline distT="0" distB="0" distL="0" distR="0">
+          <wp:inline distT="0" distB="0" distL="0" distR="0" wp14:anchorId="573DC1FF" wp14:editId="7748283A">
             <wp:extent cx="698500" cy="152400"/>
             <wp:effectExtent l="0" t="0" r="0" b="0"/>
             <wp:docPr id="127" name="media/image127.png"/>
@@ -7347,7 +7452,7 @@
           <w:noProof/>
         </w:rPr>
         <w:drawing>
-          <wp:inline distT="0" distB="0" distL="0" distR="0">
+          <wp:inline distT="0" distB="0" distL="0" distR="0" wp14:anchorId="263C3C0C" wp14:editId="6FD85F50">
             <wp:extent cx="342900" cy="190500"/>
             <wp:effectExtent l="0" t="0" r="0" b="0"/>
             <wp:docPr id="128" name="media/image128.png"/>
@@ -7422,7 +7527,7 @@
           <w:noProof/>
         </w:rPr>
         <w:drawing>
-          <wp:inline distT="0" distB="0" distL="0" distR="0">
+          <wp:inline distT="0" distB="0" distL="0" distR="0" wp14:anchorId="5ACD80CA" wp14:editId="18D2A19F">
             <wp:extent cx="76200" cy="139700"/>
             <wp:effectExtent l="0" t="0" r="0" b="0"/>
             <wp:docPr id="129" name="media/image129.png"/>
@@ -7465,7 +7570,7 @@
           <w:noProof/>
         </w:rPr>
         <w:drawing>
-          <wp:inline distT="0" distB="0" distL="0" distR="0">
+          <wp:inline distT="0" distB="0" distL="0" distR="0" wp14:anchorId="638F1B3D" wp14:editId="0414E222">
             <wp:extent cx="76200" cy="139700"/>
             <wp:effectExtent l="0" t="0" r="0" b="0"/>
             <wp:docPr id="130" name="media/image130.png"/>
@@ -7508,7 +7613,7 @@
           <w:noProof/>
         </w:rPr>
         <w:drawing>
-          <wp:inline distT="0" distB="0" distL="0" distR="0">
+          <wp:inline distT="0" distB="0" distL="0" distR="0" wp14:anchorId="3033E634" wp14:editId="5213270A">
             <wp:extent cx="88900" cy="114300"/>
             <wp:effectExtent l="0" t="0" r="0" b="0"/>
             <wp:docPr id="131" name="media/image131.png"/>
@@ -7551,7 +7656,7 @@
           <w:noProof/>
         </w:rPr>
         <w:drawing>
-          <wp:inline distT="0" distB="0" distL="0" distR="0">
+          <wp:inline distT="0" distB="0" distL="0" distR="0" wp14:anchorId="43CD95C8" wp14:editId="40F7E9C1">
             <wp:extent cx="723900" cy="165100"/>
             <wp:effectExtent l="0" t="0" r="0" b="0"/>
             <wp:docPr id="132" name="media/image132.png"/>
@@ -7599,7 +7704,7 @@
           <w:noProof/>
         </w:rPr>
         <w:drawing>
-          <wp:inline distT="0" distB="0" distL="0" distR="0">
+          <wp:inline distT="0" distB="0" distL="0" distR="0" wp14:anchorId="01CF71A0" wp14:editId="0E46B8CE">
             <wp:extent cx="330200" cy="190500"/>
             <wp:effectExtent l="0" t="0" r="0" b="0"/>
             <wp:docPr id="133" name="media/image133.png"/>
@@ -7674,7 +7779,7 @@
           <w:noProof/>
         </w:rPr>
         <w:drawing>
-          <wp:inline distT="0" distB="0" distL="0" distR="0">
+          <wp:inline distT="0" distB="0" distL="0" distR="0" wp14:anchorId="4A2C7AB9" wp14:editId="276CEB6B">
             <wp:extent cx="279400" cy="190500"/>
             <wp:effectExtent l="0" t="0" r="0" b="0"/>
             <wp:docPr id="134" name="media/image134.png"/>
@@ -7749,7 +7854,7 @@
           <w:noProof/>
         </w:rPr>
         <w:drawing>
-          <wp:inline distT="0" distB="0" distL="0" distR="0">
+          <wp:inline distT="0" distB="0" distL="0" distR="0" wp14:anchorId="1890240B" wp14:editId="6CC36800">
             <wp:extent cx="1295400" cy="190500"/>
             <wp:effectExtent l="0" t="0" r="0" b="0"/>
             <wp:docPr id="135" name="media/image135.png"/>
@@ -7792,7 +7897,7 @@
           <w:noProof/>
         </w:rPr>
         <w:drawing>
-          <wp:inline distT="0" distB="0" distL="0" distR="0">
+          <wp:inline distT="0" distB="0" distL="0" distR="0" wp14:anchorId="1F79B612" wp14:editId="1B4AA3F0">
             <wp:extent cx="88900" cy="152400"/>
             <wp:effectExtent l="0" t="0" r="0" b="0"/>
             <wp:docPr id="136" name="media/image136.png"/>
@@ -7835,7 +7940,7 @@
           <w:noProof/>
         </w:rPr>
         <w:drawing>
-          <wp:inline distT="0" distB="0" distL="0" distR="0">
+          <wp:inline distT="0" distB="0" distL="0" distR="0" wp14:anchorId="197FE809" wp14:editId="5AF55D70">
             <wp:extent cx="381000" cy="152400"/>
             <wp:effectExtent l="0" t="0" r="0" b="0"/>
             <wp:docPr id="137" name="media/image137.png"/>
@@ -7910,7 +8015,7 @@
           <w:noProof/>
         </w:rPr>
         <w:drawing>
-          <wp:inline distT="0" distB="0" distL="0" distR="0">
+          <wp:inline distT="0" distB="0" distL="0" distR="0" wp14:anchorId="120E660F" wp14:editId="4D6E1528">
             <wp:extent cx="673100" cy="203200"/>
             <wp:effectExtent l="0" t="0" r="0" b="0"/>
             <wp:docPr id="138" name="media/image138.png"/>
@@ -7953,7 +8058,7 @@
           <w:noProof/>
         </w:rPr>
         <w:drawing>
-          <wp:inline distT="0" distB="0" distL="0" distR="0">
+          <wp:inline distT="0" distB="0" distL="0" distR="0" wp14:anchorId="132E72DB" wp14:editId="77F8EE6F">
             <wp:extent cx="88900" cy="165100"/>
             <wp:effectExtent l="0" t="0" r="0" b="0"/>
             <wp:docPr id="139" name="media/image139.png"/>
@@ -7998,7 +8103,7 @@
           <w:noProof/>
         </w:rPr>
         <w:drawing>
-          <wp:inline distT="0" distB="0" distL="0" distR="0">
+          <wp:inline distT="0" distB="0" distL="0" distR="0" wp14:anchorId="23DFFEFA" wp14:editId="634590F7">
             <wp:extent cx="6045200" cy="2590800"/>
             <wp:effectExtent l="0" t="0" r="0" b="0"/>
             <wp:docPr id="140" name="media/image140.png"/>
@@ -8044,7 +8149,7 @@
           <w:noProof/>
         </w:rPr>
         <w:drawing>
-          <wp:inline distT="0" distB="0" distL="0" distR="0">
+          <wp:inline distT="0" distB="0" distL="0" distR="0" wp14:anchorId="7ED72CE4" wp14:editId="1FE22CE1">
             <wp:extent cx="101600" cy="152400"/>
             <wp:effectExtent l="0" t="0" r="0" b="0"/>
             <wp:docPr id="141" name="media/image141.png"/>
@@ -8087,7 +8192,7 @@
           <w:noProof/>
         </w:rPr>
         <w:drawing>
-          <wp:inline distT="0" distB="0" distL="0" distR="0">
+          <wp:inline distT="0" distB="0" distL="0" distR="0" wp14:anchorId="42E06591" wp14:editId="35A53D80">
             <wp:extent cx="88900" cy="165100"/>
             <wp:effectExtent l="0" t="0" r="0" b="0"/>
             <wp:docPr id="142" name="media/image142.png"/>
@@ -8130,7 +8235,7 @@
           <w:noProof/>
         </w:rPr>
         <w:drawing>
-          <wp:inline distT="0" distB="0" distL="0" distR="0">
+          <wp:inline distT="0" distB="0" distL="0" distR="0" wp14:anchorId="1F351877" wp14:editId="52F85336">
             <wp:extent cx="711200" cy="203200"/>
             <wp:effectExtent l="0" t="0" r="0" b="0"/>
             <wp:docPr id="143" name="media/image143.png"/>
@@ -8173,7 +8278,7 @@
           <w:noProof/>
         </w:rPr>
         <w:drawing>
-          <wp:inline distT="0" distB="0" distL="0" distR="0">
+          <wp:inline distT="0" distB="0" distL="0" distR="0" wp14:anchorId="1B9D317C" wp14:editId="788026FA">
             <wp:extent cx="88900" cy="114300"/>
             <wp:effectExtent l="0" t="0" r="0" b="0"/>
             <wp:docPr id="144" name="media/image144.png"/>
@@ -8216,7 +8321,7 @@
           <w:noProof/>
         </w:rPr>
         <w:drawing>
-          <wp:inline distT="0" distB="0" distL="0" distR="0">
+          <wp:inline distT="0" distB="0" distL="0" distR="0" wp14:anchorId="67644937" wp14:editId="0D59C1B0">
             <wp:extent cx="520700" cy="190500"/>
             <wp:effectExtent l="0" t="0" r="0" b="0"/>
             <wp:docPr id="145" name="media/image145.png"/>
@@ -8264,7 +8369,7 @@
           <w:noProof/>
         </w:rPr>
         <w:drawing>
-          <wp:inline distT="0" distB="0" distL="0" distR="0">
+          <wp:inline distT="0" distB="0" distL="0" distR="0" wp14:anchorId="47683655" wp14:editId="03F939F8">
             <wp:extent cx="355600" cy="190500"/>
             <wp:effectExtent l="0" t="0" r="0" b="0"/>
             <wp:docPr id="146" name="media/image146.png"/>
@@ -8339,7 +8444,7 @@
           <w:noProof/>
         </w:rPr>
         <w:drawing>
-          <wp:inline distT="0" distB="0" distL="0" distR="0">
+          <wp:inline distT="0" distB="0" distL="0" distR="0" wp14:anchorId="0B317F77" wp14:editId="04F3BDB1">
             <wp:extent cx="101600" cy="152400"/>
             <wp:effectExtent l="0" t="0" r="0" b="0"/>
             <wp:docPr id="147" name="media/image147.png"/>
@@ -8414,7 +8519,7 @@
           <w:noProof/>
         </w:rPr>
         <w:drawing>
-          <wp:inline distT="0" distB="0" distL="0" distR="0">
+          <wp:inline distT="0" distB="0" distL="0" distR="0" wp14:anchorId="15C0F164" wp14:editId="25F944C0">
             <wp:extent cx="88900" cy="114300"/>
             <wp:effectExtent l="0" t="0" r="0" b="0"/>
             <wp:docPr id="148" name="media/image148.png"/>
@@ -8457,7 +8562,7 @@
           <w:noProof/>
         </w:rPr>
         <w:drawing>
-          <wp:inline distT="0" distB="0" distL="0" distR="0">
+          <wp:inline distT="0" distB="0" distL="0" distR="0" wp14:anchorId="66CF2ECC" wp14:editId="35433907">
             <wp:extent cx="241300" cy="254000"/>
             <wp:effectExtent l="0" t="0" r="0" b="0"/>
             <wp:docPr id="149" name="media/image149.png"/>
@@ -8532,7 +8637,7 @@
           <w:noProof/>
         </w:rPr>
         <w:drawing>
-          <wp:inline distT="0" distB="0" distL="0" distR="0">
+          <wp:inline distT="0" distB="0" distL="0" distR="0" wp14:anchorId="6EEF911D" wp14:editId="779F01FD">
             <wp:extent cx="76200" cy="152400"/>
             <wp:effectExtent l="0" t="0" r="0" b="0"/>
             <wp:docPr id="150" name="media/image150.png"/>
@@ -8607,7 +8712,7 @@
           <w:noProof/>
         </w:rPr>
         <w:drawing>
-          <wp:inline distT="0" distB="0" distL="0" distR="0">
+          <wp:inline distT="0" distB="0" distL="0" distR="0" wp14:anchorId="2A1C3BE0" wp14:editId="1831C8AF">
             <wp:extent cx="127000" cy="152400"/>
             <wp:effectExtent l="0" t="0" r="0" b="0"/>
             <wp:docPr id="151" name="media/image151.png"/>
@@ -8650,7 +8755,7 @@
           <w:noProof/>
         </w:rPr>
         <w:drawing>
-          <wp:inline distT="0" distB="0" distL="0" distR="0">
+          <wp:inline distT="0" distB="0" distL="0" distR="0" wp14:anchorId="48EC9FEA" wp14:editId="38BFB2A5">
             <wp:extent cx="101600" cy="152400"/>
             <wp:effectExtent l="0" t="0" r="0" b="0"/>
             <wp:docPr id="152" name="media/image152.png"/>
@@ -8693,7 +8798,7 @@
           <w:noProof/>
         </w:rPr>
         <w:drawing>
-          <wp:inline distT="0" distB="0" distL="0" distR="0">
+          <wp:inline distT="0" distB="0" distL="0" distR="0" wp14:anchorId="2D35273A" wp14:editId="6B2EBA41">
             <wp:extent cx="88900" cy="165100"/>
             <wp:effectExtent l="0" t="0" r="0" b="0"/>
             <wp:docPr id="153" name="media/image153.png"/>
@@ -8736,7 +8841,7 @@
           <w:noProof/>
         </w:rPr>
         <w:drawing>
-          <wp:inline distT="0" distB="0" distL="0" distR="0">
+          <wp:inline distT="0" distB="0" distL="0" distR="0" wp14:anchorId="7AAC35D0" wp14:editId="3B996379">
             <wp:extent cx="88900" cy="114300"/>
             <wp:effectExtent l="0" t="0" r="0" b="0"/>
             <wp:docPr id="154" name="media/image154.png"/>
@@ -8781,7 +8886,7 @@
           <w:noProof/>
         </w:rPr>
         <w:drawing>
-          <wp:inline distT="0" distB="0" distL="0" distR="0">
+          <wp:inline distT="0" distB="0" distL="0" distR="0" wp14:anchorId="0689FCFD" wp14:editId="76BB3C31">
             <wp:extent cx="6045200" cy="2552700"/>
             <wp:effectExtent l="0" t="0" r="0" b="0"/>
             <wp:docPr id="155" name="media/image155.png"/>
@@ -8819,17 +8924,14 @@
     </w:p>
     <w:p>
       <w:r>
-        <w:t>Given that the</w:t>
-      </w:r>
-      <w:r>
-        <w:t xml:space="preserve"> area of triangle ABC is </w:t>
-      </w:r>
-      <w:r>
-        <w:rPr>
-          <w:noProof/>
-        </w:rPr>
-        <w:drawing>
-          <wp:inline distT="0" distB="0" distL="0" distR="0">
+        <w:t xml:space="preserve">Given that the area of triangle ABC is </w:t>
+      </w:r>
+      <w:r>
+        <w:rPr>
+          <w:noProof/>
+        </w:rPr>
+        <w:drawing>
+          <wp:inline distT="0" distB="0" distL="0" distR="0" wp14:anchorId="08010C2E" wp14:editId="2B3CF53D">
             <wp:extent cx="88900" cy="139700"/>
             <wp:effectExtent l="0" t="0" r="0" b="0"/>
             <wp:docPr id="156" name="media/image156.png"/>
@@ -8872,7 +8974,7 @@
           <w:noProof/>
         </w:rPr>
         <w:drawing>
-          <wp:inline distT="0" distB="0" distL="0" distR="0">
+          <wp:inline distT="0" distB="0" distL="0" distR="0" wp14:anchorId="5C98E54C" wp14:editId="70A18107">
             <wp:extent cx="127000" cy="152400"/>
             <wp:effectExtent l="0" t="0" r="0" b="0"/>
             <wp:docPr id="157" name="media/image157.png"/>
@@ -8915,7 +9017,7 @@
           <w:noProof/>
         </w:rPr>
         <w:drawing>
-          <wp:inline distT="0" distB="0" distL="0" distR="0">
+          <wp:inline distT="0" distB="0" distL="0" distR="0" wp14:anchorId="7EDFE35F" wp14:editId="6E22C133">
             <wp:extent cx="88900" cy="139700"/>
             <wp:effectExtent l="0" t="0" r="0" b="0"/>
             <wp:docPr id="158" name="media/image158.png"/>
@@ -8990,7 +9092,7 @@
           <w:noProof/>
         </w:rPr>
         <w:drawing>
-          <wp:inline distT="0" distB="0" distL="0" distR="0">
+          <wp:inline distT="0" distB="0" distL="0" distR="0" wp14:anchorId="465AADF3" wp14:editId="1FD016D3">
             <wp:extent cx="1346200" cy="241300"/>
             <wp:effectExtent l="0" t="0" r="0" b="0"/>
             <wp:docPr id="159" name="media/image159.png"/>
@@ -9033,7 +9135,7 @@
           <w:noProof/>
         </w:rPr>
         <w:drawing>
-          <wp:inline distT="0" distB="0" distL="0" distR="0">
+          <wp:inline distT="0" distB="0" distL="0" distR="0" wp14:anchorId="0D086470" wp14:editId="1601D09E">
             <wp:extent cx="787400" cy="152400"/>
             <wp:effectExtent l="0" t="0" r="0" b="0"/>
             <wp:docPr id="160" name="media/image160.png"/>
@@ -9076,7 +9178,7 @@
           <w:noProof/>
         </w:rPr>
         <w:drawing>
-          <wp:inline distT="0" distB="0" distL="0" distR="0">
+          <wp:inline distT="0" distB="0" distL="0" distR="0" wp14:anchorId="5EACEC27" wp14:editId="2AEC7B32">
             <wp:extent cx="368300" cy="152400"/>
             <wp:effectExtent l="0" t="0" r="0" b="0"/>
             <wp:docPr id="161" name="media/image161.png"/>
@@ -9122,7 +9224,7 @@
         </w:rPr>
         <w:lastRenderedPageBreak/>
         <w:drawing>
-          <wp:inline distT="0" distB="0" distL="0" distR="0">
+          <wp:inline distT="0" distB="0" distL="0" distR="0" wp14:anchorId="4D3EFDA3" wp14:editId="04953334">
             <wp:extent cx="4038600" cy="4495800"/>
             <wp:effectExtent l="0" t="0" r="0" b="0"/>
             <wp:docPr id="162" name="media/image162.png"/>
@@ -9167,7 +9269,7 @@
           <w:noProof/>
         </w:rPr>
         <w:drawing>
-          <wp:inline distT="0" distB="0" distL="0" distR="0">
+          <wp:inline distT="0" distB="0" distL="0" distR="0" wp14:anchorId="6ADA1553" wp14:editId="4B70FD46">
             <wp:extent cx="101600" cy="152400"/>
             <wp:effectExtent l="0" t="0" r="0" b="0"/>
             <wp:docPr id="163" name="media/image163.png"/>
@@ -9210,7 +9312,7 @@
           <w:noProof/>
         </w:rPr>
         <w:drawing>
-          <wp:inline distT="0" distB="0" distL="0" distR="0">
+          <wp:inline distT="0" distB="0" distL="0" distR="0" wp14:anchorId="48B14477" wp14:editId="539C617F">
             <wp:extent cx="88900" cy="165100"/>
             <wp:effectExtent l="0" t="0" r="0" b="0"/>
             <wp:docPr id="164" name="media/image164.png"/>
@@ -9253,7 +9355,7 @@
           <w:noProof/>
         </w:rPr>
         <w:drawing>
-          <wp:inline distT="0" distB="0" distL="0" distR="0">
+          <wp:inline distT="0" distB="0" distL="0" distR="0" wp14:anchorId="31551DEE" wp14:editId="2969F04E">
             <wp:extent cx="482600" cy="190500"/>
             <wp:effectExtent l="0" t="0" r="0" b="0"/>
             <wp:docPr id="165" name="media/image165.png"/>
@@ -9296,7 +9398,7 @@
           <w:noProof/>
         </w:rPr>
         <w:drawing>
-          <wp:inline distT="0" distB="0" distL="0" distR="0">
+          <wp:inline distT="0" distB="0" distL="0" distR="0" wp14:anchorId="6034A6B1" wp14:editId="5EEBC3A5">
             <wp:extent cx="101600" cy="152400"/>
             <wp:effectExtent l="0" t="0" r="0" b="0"/>
             <wp:docPr id="166" name="media/image166.png"/>
@@ -9337,14 +9439,22 @@
     </w:p>
     <w:p>
       <w:r>
-        <w:t xml:space="preserve">(i)     Given that </w:t>
-      </w:r>
-      <w:r>
-        <w:rPr>
-          <w:noProof/>
-        </w:rPr>
-        <w:drawing>
-          <wp:inline distT="0" distB="0" distL="0" distR="0">
+        <w:t>(</w:t>
+      </w:r>
+      <w:proofErr w:type="spellStart"/>
+      <w:r>
+        <w:t>i</w:t>
+      </w:r>
+      <w:proofErr w:type="spellEnd"/>
+      <w:r>
+        <w:t xml:space="preserve">)     Given that </w:t>
+      </w:r>
+      <w:r>
+        <w:rPr>
+          <w:noProof/>
+        </w:rPr>
+        <w:drawing>
+          <wp:inline distT="0" distB="0" distL="0" distR="0" wp14:anchorId="15BD67A3" wp14:editId="1E3D91C3">
             <wp:extent cx="1054100" cy="342900"/>
             <wp:effectExtent l="0" t="0" r="0" b="0"/>
             <wp:docPr id="167" name="media/image167.png"/>
@@ -9380,17 +9490,14 @@
         </w:drawing>
       </w:r>
       <w:r>
-        <w:t>, f</w:t>
-      </w:r>
-      <w:r>
-        <w:t xml:space="preserve">or </w:t>
-      </w:r>
-      <w:r>
-        <w:rPr>
-          <w:noProof/>
-        </w:rPr>
-        <w:drawing>
-          <wp:inline distT="0" distB="0" distL="0" distR="0">
+        <w:t xml:space="preserve">, for </w:t>
+      </w:r>
+      <w:r>
+        <w:rPr>
+          <w:noProof/>
+        </w:rPr>
+        <w:drawing>
+          <wp:inline distT="0" distB="0" distL="0" distR="0" wp14:anchorId="3B0DAC7F" wp14:editId="169F68FE">
             <wp:extent cx="787400" cy="152400"/>
             <wp:effectExtent l="0" t="0" r="0" b="0"/>
             <wp:docPr id="168" name="media/image168.png"/>
@@ -9433,7 +9540,7 @@
           <w:noProof/>
         </w:rPr>
         <w:drawing>
-          <wp:inline distT="0" distB="0" distL="0" distR="0">
+          <wp:inline distT="0" distB="0" distL="0" distR="0" wp14:anchorId="7C8B9E7A" wp14:editId="134BB618">
             <wp:extent cx="101600" cy="152400"/>
             <wp:effectExtent l="0" t="0" r="0" b="0"/>
             <wp:docPr id="169" name="media/image169.png"/>
@@ -9481,7 +9588,7 @@
           <w:noProof/>
         </w:rPr>
         <w:drawing>
-          <wp:inline distT="0" distB="0" distL="0" distR="0">
+          <wp:inline distT="0" distB="0" distL="0" distR="0" wp14:anchorId="5A956F4A" wp14:editId="31DB490B">
             <wp:extent cx="63500" cy="152400"/>
             <wp:effectExtent l="0" t="0" r="0" b="0"/>
             <wp:docPr id="170" name="media/image170.png"/>
@@ -9524,7 +9631,7 @@
           <w:noProof/>
         </w:rPr>
         <w:drawing>
-          <wp:inline distT="0" distB="0" distL="0" distR="0">
+          <wp:inline distT="0" distB="0" distL="0" distR="0" wp14:anchorId="448DF8B2" wp14:editId="158AAC5E">
             <wp:extent cx="76200" cy="114300"/>
             <wp:effectExtent l="0" t="0" r="0" b="0"/>
             <wp:docPr id="171" name="media/image171.png"/>
@@ -9599,7 +9706,7 @@
           <w:noProof/>
         </w:rPr>
         <w:drawing>
-          <wp:inline distT="0" distB="0" distL="0" distR="0">
+          <wp:inline distT="0" distB="0" distL="0" distR="0" wp14:anchorId="0403549D" wp14:editId="0ED1C2EF">
             <wp:extent cx="520700" cy="190500"/>
             <wp:effectExtent l="0" t="0" r="0" b="0"/>
             <wp:docPr id="172" name="media/image172.png"/>
@@ -9642,7 +9749,7 @@
           <w:noProof/>
         </w:rPr>
         <w:drawing>
-          <wp:inline distT="0" distB="0" distL="0" distR="0">
+          <wp:inline distT="0" distB="0" distL="0" distR="0" wp14:anchorId="203011A2" wp14:editId="6F214047">
             <wp:extent cx="88900" cy="165100"/>
             <wp:effectExtent l="0" t="0" r="0" b="0"/>
             <wp:docPr id="173" name="media/image173.png"/>
@@ -9685,7 +9792,7 @@
           <w:noProof/>
         </w:rPr>
         <w:drawing>
-          <wp:inline distT="0" distB="0" distL="0" distR="0">
+          <wp:inline distT="0" distB="0" distL="0" distR="0" wp14:anchorId="69ABC81F" wp14:editId="7E292F7D">
             <wp:extent cx="127000" cy="152400"/>
             <wp:effectExtent l="0" t="0" r="0" b="0"/>
             <wp:docPr id="174" name="media/image174.png"/>
@@ -9728,7 +9835,7 @@
           <w:noProof/>
         </w:rPr>
         <w:drawing>
-          <wp:inline distT="0" distB="0" distL="0" distR="0">
+          <wp:inline distT="0" distB="0" distL="0" distR="0" wp14:anchorId="0D0FD3A3" wp14:editId="3336C631">
             <wp:extent cx="88900" cy="165100"/>
             <wp:effectExtent l="0" t="0" r="0" b="0"/>
             <wp:docPr id="175" name="media/image175.png"/>
@@ -9771,7 +9878,7 @@
           <w:noProof/>
         </w:rPr>
         <w:drawing>
-          <wp:inline distT="0" distB="0" distL="0" distR="0">
+          <wp:inline distT="0" distB="0" distL="0" distR="0" wp14:anchorId="575E258F" wp14:editId="51D3BE08">
             <wp:extent cx="88900" cy="114300"/>
             <wp:effectExtent l="0" t="0" r="0" b="0"/>
             <wp:docPr id="176" name="media/image176.png"/>
@@ -9817,7 +9924,7 @@
         </w:rPr>
         <w:lastRenderedPageBreak/>
         <w:drawing>
-          <wp:inline distT="0" distB="0" distL="0" distR="0">
+          <wp:inline distT="0" distB="0" distL="0" distR="0" wp14:anchorId="432E2601" wp14:editId="5C74B9D2">
             <wp:extent cx="4025900" cy="4508500"/>
             <wp:effectExtent l="0" t="0" r="0" b="0"/>
             <wp:docPr id="177" name="media/image177.png"/>
@@ -9862,7 +9969,7 @@
           <w:noProof/>
         </w:rPr>
         <w:drawing>
-          <wp:inline distT="0" distB="0" distL="0" distR="0">
+          <wp:inline distT="0" distB="0" distL="0" distR="0" wp14:anchorId="050995BE" wp14:editId="5BC25571">
             <wp:extent cx="215900" cy="165100"/>
             <wp:effectExtent l="0" t="0" r="0" b="0"/>
             <wp:docPr id="178" name="media/image178.png"/>
@@ -9905,7 +10012,7 @@
           <w:noProof/>
         </w:rPr>
         <w:drawing>
-          <wp:inline distT="0" distB="0" distL="0" distR="0">
+          <wp:inline distT="0" distB="0" distL="0" distR="0" wp14:anchorId="4954AB77" wp14:editId="5042BEC9">
             <wp:extent cx="127000" cy="152400"/>
             <wp:effectExtent l="0" t="0" r="0" b="0"/>
             <wp:docPr id="179" name="media/image179.png"/>
@@ -9953,7 +10060,7 @@
           <w:noProof/>
         </w:rPr>
         <w:drawing>
-          <wp:inline distT="0" distB="0" distL="0" distR="0">
+          <wp:inline distT="0" distB="0" distL="0" distR="0" wp14:anchorId="2B9DF498" wp14:editId="65BD414F">
             <wp:extent cx="698500" cy="254000"/>
             <wp:effectExtent l="0" t="0" r="0" b="0"/>
             <wp:docPr id="180" name="media/image180.png"/>
@@ -10028,7 +10135,7 @@
           <w:noProof/>
         </w:rPr>
         <w:drawing>
-          <wp:inline distT="0" distB="0" distL="0" distR="0">
+          <wp:inline distT="0" distB="0" distL="0" distR="0" wp14:anchorId="287F6897" wp14:editId="3ADC2A1E">
             <wp:extent cx="215900" cy="165100"/>
             <wp:effectExtent l="0" t="0" r="0" b="0"/>
             <wp:docPr id="181" name="media/image181.png"/>
@@ -10071,7 +10178,7 @@
           <w:noProof/>
         </w:rPr>
         <w:drawing>
-          <wp:inline distT="0" distB="0" distL="0" distR="0">
+          <wp:inline distT="0" distB="0" distL="0" distR="0" wp14:anchorId="2B48A2C2" wp14:editId="1C98A87F">
             <wp:extent cx="723900" cy="165100"/>
             <wp:effectExtent l="0" t="0" r="0" b="0"/>
             <wp:docPr id="182" name="media/image182.png"/>
@@ -10114,7 +10221,7 @@
           <w:noProof/>
         </w:rPr>
         <w:drawing>
-          <wp:inline distT="0" distB="0" distL="0" distR="0">
+          <wp:inline distT="0" distB="0" distL="0" distR="0" wp14:anchorId="2784D692" wp14:editId="2E286EFD">
             <wp:extent cx="76200" cy="152400"/>
             <wp:effectExtent l="0" t="0" r="0" b="0"/>
             <wp:docPr id="183" name="media/image183.png"/>
@@ -10189,7 +10296,7 @@
           <w:noProof/>
         </w:rPr>
         <w:drawing>
-          <wp:inline distT="0" distB="0" distL="0" distR="0">
+          <wp:inline distT="0" distB="0" distL="0" distR="0" wp14:anchorId="6036B27B" wp14:editId="2D69F8F8">
             <wp:extent cx="584200" cy="190500"/>
             <wp:effectExtent l="0" t="0" r="0" b="0"/>
             <wp:docPr id="184" name="media/image184.png"/>
@@ -10232,7 +10339,7 @@
           <w:noProof/>
         </w:rPr>
         <w:drawing>
-          <wp:inline distT="0" distB="0" distL="0" distR="0">
+          <wp:inline distT="0" distB="0" distL="0" distR="0" wp14:anchorId="5581053A" wp14:editId="51B278AE">
             <wp:extent cx="482600" cy="152400"/>
             <wp:effectExtent l="0" t="0" r="0" b="0"/>
             <wp:docPr id="185" name="media/image185.png"/>
@@ -10275,7 +10382,7 @@
           <w:noProof/>
         </w:rPr>
         <w:drawing>
-          <wp:inline distT="0" distB="0" distL="0" distR="0">
+          <wp:inline distT="0" distB="0" distL="0" distR="0" wp14:anchorId="46CC99A8" wp14:editId="322F91D5">
             <wp:extent cx="127000" cy="152400"/>
             <wp:effectExtent l="0" t="0" r="0" b="0"/>
             <wp:docPr id="186" name="media/image186.png"/>
@@ -10318,7 +10425,7 @@
           <w:noProof/>
         </w:rPr>
         <w:drawing>
-          <wp:inline distT="0" distB="0" distL="0" distR="0">
+          <wp:inline distT="0" distB="0" distL="0" distR="0" wp14:anchorId="65FA5D03" wp14:editId="50CF249D">
             <wp:extent cx="203200" cy="152400"/>
             <wp:effectExtent l="0" t="0" r="0" b="0"/>
             <wp:docPr id="187" name="media/image187.png"/>
@@ -10354,17 +10461,14 @@
         </w:drawing>
       </w:r>
       <w:r>
-        <w:t>. The following diagr</w:t>
-      </w:r>
-      <w:r>
-        <w:t xml:space="preserve">am shows the graph of </w:t>
-      </w:r>
-      <w:r>
-        <w:rPr>
-          <w:noProof/>
-        </w:rPr>
-        <w:drawing>
-          <wp:inline distT="0" distB="0" distL="0" distR="0">
+        <w:t xml:space="preserve">. The following diagram shows the graph of </w:t>
+      </w:r>
+      <w:r>
+        <w:rPr>
+          <w:noProof/>
+        </w:rPr>
+        <w:drawing>
+          <wp:inline distT="0" distB="0" distL="0" distR="0" wp14:anchorId="35BC83C9" wp14:editId="1C188D50">
             <wp:extent cx="139700" cy="177800"/>
             <wp:effectExtent l="0" t="0" r="0" b="0"/>
             <wp:docPr id="188" name="media/image188.png"/>
@@ -10407,7 +10511,7 @@
           <w:noProof/>
         </w:rPr>
         <w:drawing>
-          <wp:inline distT="0" distB="0" distL="0" distR="0">
+          <wp:inline distT="0" distB="0" distL="0" distR="0" wp14:anchorId="74F200FD" wp14:editId="031CDC54">
             <wp:extent cx="88900" cy="165100"/>
             <wp:effectExtent l="0" t="0" r="0" b="0"/>
             <wp:docPr id="189" name="media/image189.png"/>
@@ -10453,7 +10557,7 @@
         </w:rPr>
         <w:lastRenderedPageBreak/>
         <w:drawing>
-          <wp:inline distT="0" distB="0" distL="0" distR="0">
+          <wp:inline distT="0" distB="0" distL="0" distR="0" wp14:anchorId="053D4415" wp14:editId="1A698AA3">
             <wp:extent cx="4673600" cy="6045200"/>
             <wp:effectExtent l="0" t="0" r="0" b="0"/>
             <wp:docPr id="190" name="media/image190.png"/>
@@ -10498,7 +10602,7 @@
           <w:noProof/>
         </w:rPr>
         <w:drawing>
-          <wp:inline distT="0" distB="0" distL="0" distR="0">
+          <wp:inline distT="0" distB="0" distL="0" distR="0" wp14:anchorId="5DF851BE" wp14:editId="1A64BC02">
             <wp:extent cx="139700" cy="177800"/>
             <wp:effectExtent l="0" t="0" r="0" b="0"/>
             <wp:docPr id="191" name="media/image191.png"/>
@@ -10541,7 +10645,7 @@
           <w:noProof/>
         </w:rPr>
         <w:drawing>
-          <wp:inline distT="0" distB="0" distL="0" distR="0">
+          <wp:inline distT="0" distB="0" distL="0" distR="0" wp14:anchorId="258D4995" wp14:editId="384C9D17">
             <wp:extent cx="381000" cy="152400"/>
             <wp:effectExtent l="0" t="0" r="0" b="0"/>
             <wp:docPr id="192" name="media/image192.png"/>
@@ -10584,7 +10688,7 @@
           <w:noProof/>
         </w:rPr>
         <w:drawing>
-          <wp:inline distT="0" distB="0" distL="0" distR="0">
+          <wp:inline distT="0" distB="0" distL="0" distR="0" wp14:anchorId="6E334B87" wp14:editId="40E56185">
             <wp:extent cx="381000" cy="152400"/>
             <wp:effectExtent l="0" t="0" r="0" b="0"/>
             <wp:docPr id="193" name="media/image193.png"/>
@@ -10627,7 +10731,7 @@
           <w:noProof/>
         </w:rPr>
         <w:drawing>
-          <wp:inline distT="0" distB="0" distL="0" distR="0">
+          <wp:inline distT="0" distB="0" distL="0" distR="0" wp14:anchorId="3ADAFF50" wp14:editId="7E816B49">
             <wp:extent cx="88900" cy="114300"/>
             <wp:effectExtent l="0" t="0" r="0" b="0"/>
             <wp:docPr id="194" name="media/image194.png"/>
@@ -10676,7 +10780,7 @@
           <w:noProof/>
         </w:rPr>
         <w:drawing>
-          <wp:inline distT="0" distB="0" distL="0" distR="0">
+          <wp:inline distT="0" distB="0" distL="0" distR="0" wp14:anchorId="45FDDDCF" wp14:editId="373325A4">
             <wp:extent cx="381000" cy="190500"/>
             <wp:effectExtent l="0" t="0" r="0" b="0"/>
             <wp:docPr id="195" name="media/image195.png"/>
@@ -10724,7 +10828,7 @@
           <w:noProof/>
         </w:rPr>
         <w:drawing>
-          <wp:inline distT="0" distB="0" distL="0" distR="0">
+          <wp:inline distT="0" distB="0" distL="0" distR="0" wp14:anchorId="4037DD72" wp14:editId="3A37223A">
             <wp:extent cx="88900" cy="165100"/>
             <wp:effectExtent l="0" t="0" r="0" b="0"/>
             <wp:docPr id="196" name="media/image196.png"/>
@@ -10767,7 +10871,7 @@
           <w:noProof/>
         </w:rPr>
         <w:drawing>
-          <wp:inline distT="0" distB="0" distL="0" distR="0">
+          <wp:inline distT="0" distB="0" distL="0" distR="0" wp14:anchorId="7028CD4E" wp14:editId="6859190D">
             <wp:extent cx="381000" cy="152400"/>
             <wp:effectExtent l="0" t="0" r="0" b="0"/>
             <wp:docPr id="197" name="media/image197.png"/>
@@ -10842,7 +10946,7 @@
           <w:noProof/>
         </w:rPr>
         <w:drawing>
-          <wp:inline distT="0" distB="0" distL="0" distR="0">
+          <wp:inline distT="0" distB="0" distL="0" distR="0" wp14:anchorId="3D230155" wp14:editId="02F6EC27">
             <wp:extent cx="88900" cy="114300"/>
             <wp:effectExtent l="0" t="0" r="0" b="0"/>
             <wp:docPr id="198" name="media/image198.png"/>
@@ -10885,7 +10989,7 @@
           <w:noProof/>
         </w:rPr>
         <w:drawing>
-          <wp:inline distT="0" distB="0" distL="0" distR="0">
+          <wp:inline distT="0" distB="0" distL="0" distR="0" wp14:anchorId="55CE5894" wp14:editId="6828F963">
             <wp:extent cx="88900" cy="165100"/>
             <wp:effectExtent l="0" t="0" r="0" b="0"/>
             <wp:docPr id="199" name="media/image199.png"/>
@@ -10961,7 +11065,7 @@
           <w:noProof/>
         </w:rPr>
         <w:drawing>
-          <wp:inline distT="0" distB="0" distL="0" distR="0">
+          <wp:inline distT="0" distB="0" distL="0" distR="0" wp14:anchorId="06F430B9" wp14:editId="60FDCFF1">
             <wp:extent cx="114300" cy="152400"/>
             <wp:effectExtent l="0" t="0" r="0" b="0"/>
             <wp:docPr id="200" name="media/image200.png"/>
@@ -11004,7 +11108,7 @@
           <w:noProof/>
         </w:rPr>
         <w:drawing>
-          <wp:inline distT="0" distB="0" distL="0" distR="0">
+          <wp:inline distT="0" distB="0" distL="0" distR="0" wp14:anchorId="041F4D3C" wp14:editId="3FE2B3DD">
             <wp:extent cx="127000" cy="152400"/>
             <wp:effectExtent l="0" t="0" r="0" b="0"/>
             <wp:docPr id="201" name="media/image201.png"/>
@@ -11047,7 +11151,7 @@
           <w:noProof/>
         </w:rPr>
         <w:drawing>
-          <wp:inline distT="0" distB="0" distL="0" distR="0">
+          <wp:inline distT="0" distB="0" distL="0" distR="0" wp14:anchorId="771B008B" wp14:editId="61F0DDD7">
             <wp:extent cx="127000" cy="152400"/>
             <wp:effectExtent l="0" t="0" r="0" b="0"/>
             <wp:docPr id="202" name="media/image202.png"/>
@@ -11092,7 +11196,7 @@
           <w:noProof/>
         </w:rPr>
         <w:drawing>
-          <wp:inline distT="0" distB="0" distL="0" distR="0">
+          <wp:inline distT="0" distB="0" distL="0" distR="0" wp14:anchorId="707B58FE" wp14:editId="47120AF3">
             <wp:extent cx="4673600" cy="6045200"/>
             <wp:effectExtent l="0" t="0" r="0" b="0"/>
             <wp:docPr id="203" name="media/image203.png"/>
@@ -11137,7 +11241,7 @@
           <w:noProof/>
         </w:rPr>
         <w:drawing>
-          <wp:inline distT="0" distB="0" distL="0" distR="0">
+          <wp:inline distT="0" distB="0" distL="0" distR="0" wp14:anchorId="1A3ADDBA" wp14:editId="5F58ED0E">
             <wp:extent cx="139700" cy="177800"/>
             <wp:effectExtent l="0" t="0" r="0" b="0"/>
             <wp:docPr id="204" name="media/image204.png"/>
@@ -11180,7 +11284,7 @@
           <w:noProof/>
         </w:rPr>
         <w:drawing>
-          <wp:inline distT="0" distB="0" distL="0" distR="0">
+          <wp:inline distT="0" distB="0" distL="0" distR="0" wp14:anchorId="718B0CAC" wp14:editId="7E721379">
             <wp:extent cx="88900" cy="114300"/>
             <wp:effectExtent l="0" t="0" r="0" b="0"/>
             <wp:docPr id="205" name="media/image205.png"/>
@@ -11223,7 +11327,7 @@
           <w:noProof/>
         </w:rPr>
         <w:drawing>
-          <wp:inline distT="0" distB="0" distL="0" distR="0">
+          <wp:inline distT="0" distB="0" distL="0" distR="0" wp14:anchorId="796205DC" wp14:editId="4087C155">
             <wp:extent cx="76200" cy="139700"/>
             <wp:effectExtent l="0" t="0" r="0" b="0"/>
             <wp:docPr id="206" name="media/image206.png"/>
@@ -11266,7 +11370,7 @@
           <w:noProof/>
         </w:rPr>
         <w:drawing>
-          <wp:inline distT="0" distB="0" distL="0" distR="0">
+          <wp:inline distT="0" distB="0" distL="0" distR="0" wp14:anchorId="3310AFD3" wp14:editId="2235F23E">
             <wp:extent cx="381000" cy="152400"/>
             <wp:effectExtent l="0" t="0" r="0" b="0"/>
             <wp:docPr id="207" name="media/image207.png"/>
@@ -11314,7 +11418,7 @@
           <w:noProof/>
         </w:rPr>
         <w:drawing>
-          <wp:inline distT="0" distB="0" distL="0" distR="0">
+          <wp:inline distT="0" distB="0" distL="0" distR="0" wp14:anchorId="0A9AFE08" wp14:editId="771033A6">
             <wp:extent cx="114300" cy="152400"/>
             <wp:effectExtent l="0" t="0" r="0" b="0"/>
             <wp:docPr id="208" name="media/image208.png"/>
@@ -11350,17 +11454,14 @@
         </w:drawing>
       </w:r>
       <w:r>
-        <w:t xml:space="preserve"> is </w:t>
-      </w:r>
-      <w:r>
-        <w:t xml:space="preserve">12, the area of region </w:t>
-      </w:r>
-      <w:r>
-        <w:rPr>
-          <w:noProof/>
-        </w:rPr>
-        <w:drawing>
-          <wp:inline distT="0" distB="0" distL="0" distR="0">
+        <w:t xml:space="preserve"> is 12, the area of region </w:t>
+      </w:r>
+      <w:r>
+        <w:rPr>
+          <w:noProof/>
+        </w:rPr>
+        <w:drawing>
+          <wp:inline distT="0" distB="0" distL="0" distR="0" wp14:anchorId="439A50BB" wp14:editId="1217DF4B">
             <wp:extent cx="127000" cy="152400"/>
             <wp:effectExtent l="0" t="0" r="0" b="0"/>
             <wp:docPr id="209" name="media/image209.png"/>
@@ -11403,7 +11504,7 @@
           <w:noProof/>
         </w:rPr>
         <w:drawing>
-          <wp:inline distT="0" distB="0" distL="0" distR="0">
+          <wp:inline distT="0" distB="0" distL="0" distR="0" wp14:anchorId="38DDED0E" wp14:editId="34DBFD64">
             <wp:extent cx="127000" cy="152400"/>
             <wp:effectExtent l="0" t="0" r="0" b="0"/>
             <wp:docPr id="210" name="media/image210.png"/>
@@ -11451,7 +11552,7 @@
           <w:noProof/>
         </w:rPr>
         <w:drawing>
-          <wp:inline distT="0" distB="0" distL="0" distR="0">
+          <wp:inline distT="0" distB="0" distL="0" distR="0" wp14:anchorId="7694ADDB" wp14:editId="40DEA42B">
             <wp:extent cx="660400" cy="190500"/>
             <wp:effectExtent l="0" t="0" r="0" b="0"/>
             <wp:docPr id="211" name="media/image211.png"/>
@@ -11494,7 +11595,7 @@
           <w:noProof/>
         </w:rPr>
         <w:drawing>
-          <wp:inline distT="0" distB="0" distL="0" distR="0">
+          <wp:inline distT="0" distB="0" distL="0" distR="0" wp14:anchorId="384CD7F8" wp14:editId="77061078">
             <wp:extent cx="292100" cy="190500"/>
             <wp:effectExtent l="0" t="0" r="0" b="0"/>
             <wp:docPr id="212" name="media/image212.png"/>
@@ -11569,7 +11670,7 @@
           <w:noProof/>
         </w:rPr>
         <w:drawing>
-          <wp:inline distT="0" distB="0" distL="0" distR="0">
+          <wp:inline distT="0" distB="0" distL="0" distR="0" wp14:anchorId="3EB2C175" wp14:editId="6AB474B3">
             <wp:extent cx="114300" cy="152400"/>
             <wp:effectExtent l="0" t="0" r="0" b="0"/>
             <wp:docPr id="213" name="media/image213.png"/>
@@ -11612,7 +11713,7 @@
           <w:noProof/>
         </w:rPr>
         <w:drawing>
-          <wp:inline distT="0" distB="0" distL="0" distR="0">
+          <wp:inline distT="0" distB="0" distL="0" distR="0" wp14:anchorId="27EDF702" wp14:editId="6F29C47E">
             <wp:extent cx="127000" cy="152400"/>
             <wp:effectExtent l="0" t="0" r="0" b="0"/>
             <wp:docPr id="214" name="media/image214.png"/>
@@ -11655,7 +11756,7 @@
           <w:noProof/>
         </w:rPr>
         <w:drawing>
-          <wp:inline distT="0" distB="0" distL="0" distR="0">
+          <wp:inline distT="0" distB="0" distL="0" distR="0" wp14:anchorId="3063FB87" wp14:editId="06B5374C">
             <wp:extent cx="127000" cy="152400"/>
             <wp:effectExtent l="0" t="0" r="0" b="0"/>
             <wp:docPr id="215" name="media/image215.png"/>
@@ -11701,7 +11802,7 @@
         </w:rPr>
         <w:lastRenderedPageBreak/>
         <w:drawing>
-          <wp:inline distT="0" distB="0" distL="0" distR="0">
+          <wp:inline distT="0" distB="0" distL="0" distR="0" wp14:anchorId="71171C7F" wp14:editId="1EAD35B1">
             <wp:extent cx="4673600" cy="6045200"/>
             <wp:effectExtent l="0" t="0" r="0" b="0"/>
             <wp:docPr id="1" name="media/image203.png"/>
@@ -11746,7 +11847,7 @@
           <w:noProof/>
         </w:rPr>
         <w:drawing>
-          <wp:inline distT="0" distB="0" distL="0" distR="0">
+          <wp:inline distT="0" distB="0" distL="0" distR="0" wp14:anchorId="75F17D05" wp14:editId="4C563216">
             <wp:extent cx="139700" cy="177800"/>
             <wp:effectExtent l="0" t="0" r="0" b="0"/>
             <wp:docPr id="217" name="media/image217.png"/>
@@ -11807,7 +11908,7 @@
           <w:noProof/>
         </w:rPr>
         <w:drawing>
-          <wp:inline distT="0" distB="0" distL="0" distR="0">
+          <wp:inline distT="0" distB="0" distL="0" distR="0" wp14:anchorId="21CC46D8" wp14:editId="34C67F92">
             <wp:extent cx="381000" cy="152400"/>
             <wp:effectExtent l="0" t="0" r="0" b="0"/>
             <wp:docPr id="218" name="media/image218.png"/>
@@ -11848,17 +11949,14 @@
     </w:p>
     <w:p>
       <w:r>
-        <w:t>The a</w:t>
-      </w:r>
-      <w:r>
-        <w:t xml:space="preserve">rea of region </w:t>
-      </w:r>
-      <w:r>
-        <w:rPr>
-          <w:noProof/>
-        </w:rPr>
-        <w:drawing>
-          <wp:inline distT="0" distB="0" distL="0" distR="0">
+        <w:t xml:space="preserve">The area of region </w:t>
+      </w:r>
+      <w:r>
+        <w:rPr>
+          <w:noProof/>
+        </w:rPr>
+        <w:drawing>
+          <wp:inline distT="0" distB="0" distL="0" distR="0" wp14:anchorId="3E18D93C" wp14:editId="5A529A6D">
             <wp:extent cx="114300" cy="152400"/>
             <wp:effectExtent l="0" t="0" r="0" b="0"/>
             <wp:docPr id="219" name="media/image219.png"/>
@@ -11901,7 +11999,7 @@
           <w:noProof/>
         </w:rPr>
         <w:drawing>
-          <wp:inline distT="0" distB="0" distL="0" distR="0">
+          <wp:inline distT="0" distB="0" distL="0" distR="0" wp14:anchorId="2DFB3A50" wp14:editId="19F8EC6D">
             <wp:extent cx="127000" cy="152400"/>
             <wp:effectExtent l="0" t="0" r="0" b="0"/>
             <wp:docPr id="220" name="media/image220.png"/>
@@ -11944,7 +12042,7 @@
           <w:noProof/>
         </w:rPr>
         <w:drawing>
-          <wp:inline distT="0" distB="0" distL="0" distR="0">
+          <wp:inline distT="0" distB="0" distL="0" distR="0" wp14:anchorId="7D92D182" wp14:editId="047C661C">
             <wp:extent cx="127000" cy="152400"/>
             <wp:effectExtent l="0" t="0" r="0" b="0"/>
             <wp:docPr id="221" name="media/image221.png"/>
@@ -11992,7 +12090,7 @@
           <w:noProof/>
         </w:rPr>
         <w:drawing>
-          <wp:inline distT="0" distB="0" distL="0" distR="0">
+          <wp:inline distT="0" distB="0" distL="0" distR="0" wp14:anchorId="3365F9A5" wp14:editId="6A26EEA1">
             <wp:extent cx="990599" cy="228600"/>
             <wp:effectExtent l="0" t="0" r="0" b="0"/>
             <wp:docPr id="222" name="media/image222.png"/>
@@ -12035,7 +12133,7 @@
           <w:noProof/>
         </w:rPr>
         <w:drawing>
-          <wp:inline distT="0" distB="0" distL="0" distR="0">
+          <wp:inline distT="0" distB="0" distL="0" distR="0" wp14:anchorId="729D7F76" wp14:editId="1F2FBE11">
             <wp:extent cx="698500" cy="190500"/>
             <wp:effectExtent l="0" t="0" r="0" b="0"/>
             <wp:docPr id="223" name="media/image223.png"/>
@@ -12078,7 +12176,7 @@
           <w:noProof/>
         </w:rPr>
         <w:drawing>
-          <wp:inline distT="0" distB="0" distL="0" distR="0">
+          <wp:inline distT="0" distB="0" distL="0" distR="0" wp14:anchorId="059B50BF" wp14:editId="32755633">
             <wp:extent cx="76200" cy="139700"/>
             <wp:effectExtent l="0" t="0" r="0" b="0"/>
             <wp:docPr id="224" name="media/image224.png"/>
@@ -12121,7 +12219,7 @@
           <w:noProof/>
         </w:rPr>
         <w:drawing>
-          <wp:inline distT="0" distB="0" distL="0" distR="0">
+          <wp:inline distT="0" distB="0" distL="0" distR="0" wp14:anchorId="5A78BFD0" wp14:editId="65636DDF">
             <wp:extent cx="381000" cy="152400"/>
             <wp:effectExtent l="0" t="0" r="0" b="0"/>
             <wp:docPr id="225" name="media/image225.png"/>
@@ -12196,7 +12294,7 @@
           <w:noProof/>
         </w:rPr>
         <w:drawing>
-          <wp:inline distT="0" distB="0" distL="0" distR="0">
+          <wp:inline distT="0" distB="0" distL="0" distR="0" wp14:anchorId="327ADFA6" wp14:editId="2EE2C2C4">
             <wp:extent cx="1193800" cy="203200"/>
             <wp:effectExtent l="0" t="0" r="0" b="0"/>
             <wp:docPr id="226" name="media/image226.png"/>
@@ -12245,7 +12343,7 @@
           <w:noProof/>
         </w:rPr>
         <w:drawing>
-          <wp:inline distT="0" distB="0" distL="0" distR="0">
+          <wp:inline distT="0" distB="0" distL="0" distR="0" wp14:anchorId="4C569C6A" wp14:editId="31BB65BA">
             <wp:extent cx="292100" cy="190500"/>
             <wp:effectExtent l="0" t="0" r="0" b="0"/>
             <wp:docPr id="227" name="media/image227.png"/>
@@ -12320,7 +12418,7 @@
           <w:noProof/>
         </w:rPr>
         <w:drawing>
-          <wp:inline distT="0" distB="0" distL="0" distR="0">
+          <wp:inline distT="0" distB="0" distL="0" distR="0" wp14:anchorId="7D3A5487" wp14:editId="41C9B594">
             <wp:extent cx="88900" cy="114300"/>
             <wp:effectExtent l="0" t="0" r="0" b="0"/>
             <wp:docPr id="228" name="media/image228.png"/>
@@ -12363,7 +12461,7 @@
           <w:noProof/>
         </w:rPr>
         <w:drawing>
-          <wp:inline distT="0" distB="0" distL="0" distR="0">
+          <wp:inline distT="0" distB="0" distL="0" distR="0" wp14:anchorId="7247D664" wp14:editId="48F89C2F">
             <wp:extent cx="88900" cy="165100"/>
             <wp:effectExtent l="0" t="0" r="0" b="0"/>
             <wp:docPr id="229" name="media/image229.png"/>
@@ -12438,7 +12536,7 @@
           <w:noProof/>
         </w:rPr>
         <w:drawing>
-          <wp:inline distT="0" distB="0" distL="0" distR="0">
+          <wp:inline distT="0" distB="0" distL="0" distR="0" wp14:anchorId="048C999C" wp14:editId="20EDA3AE">
             <wp:extent cx="1181100" cy="368300"/>
             <wp:effectExtent l="0" t="0" r="0" b="0"/>
             <wp:docPr id="230" name="media/image230.png"/>
@@ -12486,7 +12584,7 @@
           <w:noProof/>
         </w:rPr>
         <w:drawing>
-          <wp:inline distT="0" distB="0" distL="0" distR="0">
+          <wp:inline distT="0" distB="0" distL="0" distR="0" wp14:anchorId="57AD11EB" wp14:editId="259537B1">
             <wp:extent cx="673100" cy="190500"/>
             <wp:effectExtent l="0" t="0" r="0" b="0"/>
             <wp:docPr id="231" name="media/image231.png"/>
@@ -12529,7 +12627,7 @@
           <w:noProof/>
         </w:rPr>
         <w:drawing>
-          <wp:inline distT="0" distB="0" distL="0" distR="0">
+          <wp:inline distT="0" distB="0" distL="0" distR="0" wp14:anchorId="68865A8A" wp14:editId="054C46CA">
             <wp:extent cx="381000" cy="152400"/>
             <wp:effectExtent l="0" t="0" r="0" b="0"/>
             <wp:docPr id="232" name="media/image232.png"/>
@@ -12572,7 +12670,7 @@
           <w:noProof/>
         </w:rPr>
         <w:drawing>
-          <wp:inline distT="0" distB="0" distL="0" distR="0">
+          <wp:inline distT="0" distB="0" distL="0" distR="0" wp14:anchorId="5A446103" wp14:editId="0C4AA1AF">
             <wp:extent cx="330200" cy="203200"/>
             <wp:effectExtent l="0" t="0" r="0" b="0"/>
             <wp:docPr id="233" name="media/image233.png"/>
@@ -12615,7 +12713,7 @@
           <w:noProof/>
         </w:rPr>
         <w:drawing>
-          <wp:inline distT="0" distB="0" distL="0" distR="0">
+          <wp:inline distT="0" distB="0" distL="0" distR="0" wp14:anchorId="26297823" wp14:editId="1FF2AE15">
             <wp:extent cx="812800" cy="190500"/>
             <wp:effectExtent l="0" t="0" r="0" b="0"/>
             <wp:docPr id="234" name="media/image234.png"/>
@@ -12656,14 +12754,22 @@
     </w:p>
     <w:p>
       <w:r>
-        <w:t xml:space="preserve">(i)     Find </w:t>
-      </w:r>
-      <w:r>
-        <w:rPr>
-          <w:noProof/>
-        </w:rPr>
-        <w:drawing>
-          <wp:inline distT="0" distB="0" distL="0" distR="0">
+        <w:t>(</w:t>
+      </w:r>
+      <w:proofErr w:type="spellStart"/>
+      <w:r>
+        <w:t>i</w:t>
+      </w:r>
+      <w:proofErr w:type="spellEnd"/>
+      <w:r>
+        <w:t xml:space="preserve">)     Find </w:t>
+      </w:r>
+      <w:r>
+        <w:rPr>
+          <w:noProof/>
+        </w:rPr>
+        <w:drawing>
+          <wp:inline distT="0" distB="0" distL="0" distR="0" wp14:anchorId="3C0D2D87" wp14:editId="60985BF9">
             <wp:extent cx="368300" cy="190500"/>
             <wp:effectExtent l="0" t="0" r="0" b="0"/>
             <wp:docPr id="235" name="media/image235.png"/>
@@ -12720,7 +12826,7 @@
           <w:noProof/>
         </w:rPr>
         <w:drawing>
-          <wp:inline distT="0" distB="0" distL="0" distR="0">
+          <wp:inline distT="0" distB="0" distL="0" distR="0" wp14:anchorId="500D47AE" wp14:editId="2883D174">
             <wp:extent cx="88900" cy="165100"/>
             <wp:effectExtent l="0" t="0" r="0" b="0"/>
             <wp:docPr id="236" name="media/image236.png"/>
@@ -12763,7 +12869,7 @@
           <w:noProof/>
         </w:rPr>
         <w:drawing>
-          <wp:inline distT="0" distB="0" distL="0" distR="0">
+          <wp:inline distT="0" distB="0" distL="0" distR="0" wp14:anchorId="6407108D" wp14:editId="7E12E103">
             <wp:extent cx="381000" cy="152400"/>
             <wp:effectExtent l="0" t="0" r="0" b="0"/>
             <wp:docPr id="237" name="media/image237.png"/>
@@ -12838,7 +12944,7 @@
           <w:noProof/>
         </w:rPr>
         <w:drawing>
-          <wp:inline distT="0" distB="0" distL="0" distR="0">
+          <wp:inline distT="0" distB="0" distL="0" distR="0" wp14:anchorId="354F3098" wp14:editId="3A07FE7A">
             <wp:extent cx="88900" cy="165100"/>
             <wp:effectExtent l="0" t="0" r="0" b="0"/>
             <wp:docPr id="238" name="media/image238.png"/>
@@ -12881,7 +12987,7 @@
           <w:noProof/>
         </w:rPr>
         <w:drawing>
-          <wp:inline distT="0" distB="0" distL="0" distR="0">
+          <wp:inline distT="0" distB="0" distL="0" distR="0" wp14:anchorId="5FBA5E31" wp14:editId="0BBC6FC5">
             <wp:extent cx="508000" cy="203200"/>
             <wp:effectExtent l="0" t="0" r="0" b="0"/>
             <wp:docPr id="239" name="media/image239.png"/>
@@ -12924,7 +13030,7 @@
           <w:noProof/>
         </w:rPr>
         <w:drawing>
-          <wp:inline distT="0" distB="0" distL="0" distR="0">
+          <wp:inline distT="0" distB="0" distL="0" distR="0" wp14:anchorId="5718969B" wp14:editId="6556A16E">
             <wp:extent cx="990599" cy="190500"/>
             <wp:effectExtent l="0" t="0" r="0" b="0"/>
             <wp:docPr id="240" name="media/image240.png"/>
@@ -12972,7 +13078,7 @@
           <w:noProof/>
         </w:rPr>
         <w:drawing>
-          <wp:inline distT="0" distB="0" distL="0" distR="0">
+          <wp:inline distT="0" distB="0" distL="0" distR="0" wp14:anchorId="477BF318" wp14:editId="7929BC67">
             <wp:extent cx="88900" cy="165100"/>
             <wp:effectExtent l="0" t="0" r="0" b="0"/>
             <wp:docPr id="241" name="media/image241.png"/>
@@ -13015,7 +13121,7 @@
           <w:noProof/>
         </w:rPr>
         <w:drawing>
-          <wp:inline distT="0" distB="0" distL="0" distR="0">
+          <wp:inline distT="0" distB="0" distL="0" distR="0" wp14:anchorId="512DAFB5" wp14:editId="60BA88FF">
             <wp:extent cx="381000" cy="152400"/>
             <wp:effectExtent l="0" t="0" r="0" b="0"/>
             <wp:docPr id="242" name="media/image242.png"/>
@@ -13090,7 +13196,7 @@
           <w:noProof/>
         </w:rPr>
         <w:drawing>
-          <wp:inline distT="0" distB="0" distL="0" distR="0">
+          <wp:inline distT="0" distB="0" distL="0" distR="0" wp14:anchorId="6F267B18" wp14:editId="324D4D78">
             <wp:extent cx="304800" cy="190500"/>
             <wp:effectExtent l="0" t="0" r="0" b="0"/>
             <wp:docPr id="243" name="media/image243.png"/>
@@ -13133,7 +13239,7 @@
           <w:noProof/>
         </w:rPr>
         <w:drawing>
-          <wp:inline distT="0" distB="0" distL="0" distR="0">
+          <wp:inline distT="0" distB="0" distL="0" distR="0" wp14:anchorId="5AA1B0E9" wp14:editId="080CBCF4">
             <wp:extent cx="292100" cy="190500"/>
             <wp:effectExtent l="0" t="0" r="0" b="0"/>
             <wp:docPr id="244" name="media/image244.png"/>
@@ -13176,7 +13282,7 @@
           <w:noProof/>
         </w:rPr>
         <w:drawing>
-          <wp:inline distT="0" distB="0" distL="0" distR="0">
+          <wp:inline distT="0" distB="0" distL="0" distR="0" wp14:anchorId="6BB99C1A" wp14:editId="4AA68BE1">
             <wp:extent cx="304800" cy="190500"/>
             <wp:effectExtent l="0" t="0" r="0" b="0"/>
             <wp:docPr id="245" name="media/image245.png"/>
@@ -13212,15 +13318,11 @@
         </w:drawing>
       </w:r>
       <w:r>
-        <w:t xml:space="preserve"> . The following table gives some values </w:t>
-      </w:r>
-      <w:r>
-        <w:t>associated with these functions.</w:t>
-      </w:r>
-    </w:p>
-    <w:p>
-      <w:r>
-        <w:lastRenderedPageBreak/>
+        <w:t xml:space="preserve"> . The following table gives some values associated with these functions.</w:t>
+      </w:r>
+    </w:p>
+    <w:p>
+      <w:r>
         <w:br/>
       </w:r>
       <w:r>
@@ -13228,9 +13330,9 @@
           <w:noProof/>
         </w:rPr>
         <w:drawing>
-          <wp:inline distT="0" distB="0" distL="0" distR="0">
-            <wp:extent cx="3429000" cy="2921000"/>
-            <wp:effectExtent l="0" t="0" r="0" b="0"/>
+          <wp:inline distT="0" distB="0" distL="0" distR="0" wp14:anchorId="72510915" wp14:editId="517F91BD">
+            <wp:extent cx="1939895" cy="1495514"/>
+            <wp:effectExtent l="0" t="0" r="3810" b="3175"/>
             <wp:docPr id="246" name="media/image246.png"/>
             <wp:cNvGraphicFramePr/>
             <a:graphic xmlns:a="http://schemas.openxmlformats.org/drawingml/2006/main">
@@ -13250,7 +13352,7 @@
                   <pic:spPr>
                     <a:xfrm>
                       <a:off x="0" y="0"/>
-                      <a:ext cx="3429000" cy="2921000"/>
+                      <a:ext cx="1959982" cy="1511000"/>
                     </a:xfrm>
                     <a:prstGeom prst="rect">
                       <a:avLst/>
@@ -13273,7 +13375,7 @@
           <w:noProof/>
         </w:rPr>
         <w:drawing>
-          <wp:inline distT="0" distB="0" distL="0" distR="0">
+          <wp:inline distT="0" distB="0" distL="0" distR="0" wp14:anchorId="1FA2782A" wp14:editId="36E899F5">
             <wp:extent cx="279400" cy="190500"/>
             <wp:effectExtent l="0" t="0" r="0" b="0"/>
             <wp:docPr id="247" name="media/image247.png"/>
@@ -13316,7 +13418,7 @@
           <w:noProof/>
         </w:rPr>
         <w:drawing>
-          <wp:inline distT="0" distB="0" distL="0" distR="0">
+          <wp:inline distT="0" distB="0" distL="0" distR="0" wp14:anchorId="14671669" wp14:editId="51D37BC8">
             <wp:extent cx="342900" cy="190500"/>
             <wp:effectExtent l="0" t="0" r="0" b="0"/>
             <wp:docPr id="248" name="media/image248.png"/>
@@ -13359,7 +13461,7 @@
           <w:noProof/>
         </w:rPr>
         <w:drawing>
-          <wp:inline distT="0" distB="0" distL="0" distR="0">
+          <wp:inline distT="0" distB="0" distL="0" distR="0" wp14:anchorId="394085FE" wp14:editId="7B612F0C">
             <wp:extent cx="368300" cy="190500"/>
             <wp:effectExtent l="0" t="0" r="0" b="0"/>
             <wp:docPr id="249" name="media/image249.png"/>
@@ -13434,7 +13536,7 @@
           <w:noProof/>
         </w:rPr>
         <w:drawing>
-          <wp:inline distT="0" distB="0" distL="0" distR="0">
+          <wp:inline distT="0" distB="0" distL="0" distR="0" wp14:anchorId="5A56CE07" wp14:editId="4F2AC752">
             <wp:extent cx="88900" cy="152400"/>
             <wp:effectExtent l="0" t="0" r="0" b="0"/>
             <wp:docPr id="250" name="media/image250.png"/>
@@ -13470,14 +13572,22 @@
         </w:drawing>
       </w:r>
       <w:r>
-        <w:t xml:space="preserve"> and </w:t>
-      </w:r>
-      <w:r>
-        <w:rPr>
-          <w:noProof/>
-        </w:rPr>
-        <w:drawing>
-          <wp:inline distT="0" distB="0" distL="0" distR="0">
+        <w:t xml:space="preserve"> </w:t>
+      </w:r>
+      <w:proofErr w:type="spellStart"/>
+      <w:r>
+        <w:t>and</w:t>
+      </w:r>
+      <w:proofErr w:type="spellEnd"/>
+      <w:r>
+        <w:t xml:space="preserve"> </w:t>
+      </w:r>
+      <w:r>
+        <w:rPr>
+          <w:noProof/>
+        </w:rPr>
+        <w:drawing>
+          <wp:inline distT="0" distB="0" distL="0" distR="0" wp14:anchorId="372D7A65" wp14:editId="66BD33DB">
             <wp:extent cx="165100" cy="152400"/>
             <wp:effectExtent l="0" t="0" r="0" b="0"/>
             <wp:docPr id="251" name="media/image251.png"/>
@@ -13518,6 +13628,7 @@
     </w:p>
     <w:p>
       <w:r>
+        <w:lastRenderedPageBreak/>
         <w:br/>
       </w:r>
       <w:r>
@@ -13525,9 +13636,9 @@
           <w:noProof/>
         </w:rPr>
         <w:drawing>
-          <wp:inline distT="0" distB="0" distL="0" distR="0">
-            <wp:extent cx="4826000" cy="3111500"/>
-            <wp:effectExtent l="0" t="0" r="0" b="0"/>
+          <wp:inline distT="0" distB="0" distL="0" distR="0" wp14:anchorId="037B371F" wp14:editId="1560FABC">
+            <wp:extent cx="3033757" cy="2076628"/>
+            <wp:effectExtent l="0" t="0" r="1905" b="0"/>
             <wp:docPr id="252" name="media/image252.png"/>
             <wp:cNvGraphicFramePr/>
             <a:graphic xmlns:a="http://schemas.openxmlformats.org/drawingml/2006/main">
@@ -13547,19 +13658,21 @@
                   <pic:spPr>
                     <a:xfrm>
                       <a:off x="0" y="0"/>
-                      <a:ext cx="4826000" cy="3111500"/>
-                    </a:xfrm>
-                    <a:prstGeom prst="rect">
-                      <a:avLst/>
-                    </a:prstGeom>
-                    <a:ln/>
-                  </pic:spPr>
-                </pic:pic>
-              </a:graphicData>
-            </a:graphic>
-          </wp:inline>
-        </w:drawing>
-      </w:r>
+                      <a:ext cx="3069404" cy="2101029"/>
+                    </a:xfrm>
+                    <a:prstGeom prst="rect">
+                      <a:avLst/>
+                    </a:prstGeom>
+                    <a:ln/>
+                  </pic:spPr>
+                </pic:pic>
+              </a:graphicData>
+            </a:graphic>
+          </wp:inline>
+        </w:drawing>
+      </w:r>
+      <w:bookmarkStart w:id="0" w:name="_GoBack"/>
+      <w:bookmarkEnd w:id="0"/>
     </w:p>
     <w:p>
       <w:r>
@@ -13570,7 +13683,7 @@
           <w:noProof/>
         </w:rPr>
         <w:drawing>
-          <wp:inline distT="0" distB="0" distL="0" distR="0">
+          <wp:inline distT="0" distB="0" distL="0" distR="0" wp14:anchorId="41327C12" wp14:editId="48CEA45E">
             <wp:extent cx="88900" cy="152400"/>
             <wp:effectExtent l="0" t="0" r="0" b="0"/>
             <wp:docPr id="253" name="media/image253.png"/>
@@ -13613,7 +13726,7 @@
           <w:noProof/>
         </w:rPr>
         <w:drawing>
-          <wp:inline distT="0" distB="0" distL="0" distR="0">
+          <wp:inline distT="0" distB="0" distL="0" distR="0" wp14:anchorId="3A847E38" wp14:editId="07EAFC8B">
             <wp:extent cx="381000" cy="152400"/>
             <wp:effectExtent l="0" t="0" r="0" b="0"/>
             <wp:docPr id="254" name="media/image254.png"/>
@@ -13654,11 +13767,7 @@
     </w:p>
     <w:p>
       <w:r>
-        <w:lastRenderedPageBreak/>
-        <w:t>Explain why P is a point of in</w:t>
-      </w:r>
-      <w:r>
-        <w:t>flexion.</w:t>
+        <w:t>Explain why P is a point of inflexion.</w:t>
       </w:r>
     </w:p>
     <w:p>
@@ -13697,7 +13806,7 @@
           <w:noProof/>
         </w:rPr>
         <w:drawing>
-          <wp:inline distT="0" distB="0" distL="0" distR="0">
+          <wp:inline distT="0" distB="0" distL="0" distR="0" wp14:anchorId="5CE71DF0" wp14:editId="297457EE">
             <wp:extent cx="1295400" cy="190500"/>
             <wp:effectExtent l="0" t="0" r="0" b="0"/>
             <wp:docPr id="255" name="media/image255.png"/>
@@ -13748,7 +13857,7 @@
           <w:noProof/>
         </w:rPr>
         <w:drawing>
-          <wp:inline distT="0" distB="0" distL="0" distR="0">
+          <wp:inline distT="0" distB="0" distL="0" distR="0" wp14:anchorId="6F5E13D5" wp14:editId="072BD26F">
             <wp:extent cx="76200" cy="139700"/>
             <wp:effectExtent l="0" t="0" r="0" b="0"/>
             <wp:docPr id="256" name="media/image256.png"/>
@@ -13823,7 +13932,7 @@
           <w:noProof/>
         </w:rPr>
         <w:drawing>
-          <wp:inline distT="0" distB="0" distL="0" distR="0">
+          <wp:inline distT="0" distB="0" distL="0" distR="0" wp14:anchorId="3734B023" wp14:editId="7B55F0F3">
             <wp:extent cx="88900" cy="152400"/>
             <wp:effectExtent l="0" t="0" r="0" b="0"/>
             <wp:docPr id="257" name="media/image257.png"/>
@@ -13898,7 +14007,7 @@
           <w:noProof/>
         </w:rPr>
         <w:drawing>
-          <wp:inline distT="0" distB="0" distL="0" distR="0">
+          <wp:inline distT="0" distB="0" distL="0" distR="0" wp14:anchorId="2B0989FF" wp14:editId="27FFCEE2">
             <wp:extent cx="1054100" cy="241300"/>
             <wp:effectExtent l="0" t="0" r="0" b="0"/>
             <wp:docPr id="258" name="media/image258.png"/>
@@ -13943,7 +14052,11 @@
         <w:t>L</w:t>
       </w:r>
       <w:r>
-        <w:t xml:space="preserve"> is the tangent to the curve of </w:t>
+        <w:t xml:space="preserve"> is the tangent to the curve </w:t>
+      </w:r>
+      <w:proofErr w:type="spellStart"/>
+      <w:r>
+        <w:t xml:space="preserve">of </w:t>
       </w:r>
       <w:r>
         <w:rPr>
@@ -13951,14 +14064,21 @@
         </w:rPr>
         <w:t>f</w:t>
       </w:r>
-      <w:r>
-        <w:t xml:space="preserve"> at (4, 6) .</w:t>
-      </w:r>
+      <w:proofErr w:type="spellEnd"/>
+      <w:r>
+        <w:t xml:space="preserve"> at (4, 6</w:t>
+      </w:r>
+      <w:proofErr w:type="gramStart"/>
+      <w:r>
+        <w:t>) .</w:t>
+      </w:r>
+      <w:proofErr w:type="gramEnd"/>
     </w:p>
     <w:p>
       <w:r>
         <w:t xml:space="preserve">Find the equation of </w:t>
       </w:r>
+      <w:proofErr w:type="gramStart"/>
       <w:r>
         <w:rPr>
           <w:i/>
@@ -13968,6 +14088,7 @@
       <w:r>
         <w:t xml:space="preserve"> .</w:t>
       </w:r>
+      <w:proofErr w:type="gramEnd"/>
     </w:p>
     <w:p>
       <w:pPr>
@@ -14005,7 +14126,7 @@
           <w:noProof/>
         </w:rPr>
         <w:drawing>
-          <wp:inline distT="0" distB="0" distL="0" distR="0">
+          <wp:inline distT="0" distB="0" distL="0" distR="0" wp14:anchorId="1BB08660" wp14:editId="5E1FD548">
             <wp:extent cx="812800" cy="254000"/>
             <wp:effectExtent l="0" t="0" r="0" b="0"/>
             <wp:docPr id="259" name="media/image259.png"/>
@@ -14048,7 +14169,7 @@
           <w:noProof/>
         </w:rPr>
         <w:drawing>
-          <wp:inline distT="0" distB="0" distL="0" distR="0">
+          <wp:inline distT="0" distB="0" distL="0" distR="0" wp14:anchorId="06462525" wp14:editId="4C0BA4D4">
             <wp:extent cx="749300" cy="152400"/>
             <wp:effectExtent l="0" t="0" r="0" b="0"/>
             <wp:docPr id="260" name="media/image260.png"/>
@@ -14086,6 +14207,7 @@
       <w:r>
         <w:t xml:space="preserve"> . The following diagram shows the graph of </w:t>
       </w:r>
+      <w:proofErr w:type="gramStart"/>
       <w:r>
         <w:rPr>
           <w:i/>
@@ -14095,6 +14217,7 @@
       <w:r>
         <w:t xml:space="preserve"> .</w:t>
       </w:r>
+      <w:proofErr w:type="gramEnd"/>
     </w:p>
     <w:p>
       <w:r>
@@ -14106,7 +14229,7 @@
           <w:noProof/>
         </w:rPr>
         <w:drawing>
-          <wp:inline distT="0" distB="0" distL="0" distR="0">
+          <wp:inline distT="0" distB="0" distL="0" distR="0" wp14:anchorId="75BF2F2E" wp14:editId="4281F391">
             <wp:extent cx="6045200" cy="4597400"/>
             <wp:effectExtent l="0" t="0" r="0" b="0"/>
             <wp:docPr id="261" name="media/image261.png"/>
@@ -14146,6 +14269,7 @@
       <w:r>
         <w:t xml:space="preserve">Find the area of the region enclosed by the curve of </w:t>
       </w:r>
+      <w:proofErr w:type="gramStart"/>
       <w:r>
         <w:rPr>
           <w:i/>
@@ -14153,7 +14277,11 @@
         <w:t>g</w:t>
       </w:r>
       <w:r>
-        <w:t xml:space="preserve"> , the </w:t>
+        <w:t xml:space="preserve"> ,</w:t>
+      </w:r>
+      <w:proofErr w:type="gramEnd"/>
+      <w:r>
+        <w:t xml:space="preserve"> the </w:t>
       </w:r>
       <w:r>
         <w:rPr>
@@ -14169,7 +14297,7 @@
           <w:noProof/>
         </w:rPr>
         <w:drawing>
-          <wp:inline distT="0" distB="0" distL="0" distR="0">
+          <wp:inline distT="0" distB="0" distL="0" distR="0" wp14:anchorId="0E69E542" wp14:editId="0F8CD7D1">
             <wp:extent cx="381000" cy="152400"/>
             <wp:effectExtent l="0" t="0" r="0" b="0"/>
             <wp:docPr id="262" name="media/image262.png"/>
@@ -14212,7 +14340,7 @@
           <w:noProof/>
         </w:rPr>
         <w:drawing>
-          <wp:inline distT="0" distB="0" distL="0" distR="0">
+          <wp:inline distT="0" distB="0" distL="0" distR="0" wp14:anchorId="2940214D" wp14:editId="1C4A5F8A">
             <wp:extent cx="469899" cy="152400"/>
             <wp:effectExtent l="0" t="0" r="0" b="0"/>
             <wp:docPr id="263" name="media/image263.png"/>
@@ -14255,7 +14383,7 @@
           <w:noProof/>
         </w:rPr>
         <w:drawing>
-          <wp:inline distT="0" distB="0" distL="0" distR="0">
+          <wp:inline distT="0" distB="0" distL="0" distR="0" wp14:anchorId="6C3FFF6E" wp14:editId="6E37180B">
             <wp:extent cx="342900" cy="152400"/>
             <wp:effectExtent l="0" t="0" r="0" b="0"/>
             <wp:docPr id="264" name="media/image264.png"/>
@@ -14298,7 +14426,7 @@
           <w:noProof/>
         </w:rPr>
         <w:drawing>
-          <wp:inline distT="0" distB="0" distL="0" distR="0">
+          <wp:inline distT="0" distB="0" distL="0" distR="0" wp14:anchorId="52A24C37" wp14:editId="3752BB50">
             <wp:extent cx="520700" cy="165100"/>
             <wp:effectExtent l="0" t="0" r="0" b="0"/>
             <wp:docPr id="265" name="media/image265.png"/>
@@ -14375,10 +14503,7 @@
         <w:t>g</w:t>
       </w:r>
       <w:r>
-        <w:t xml:space="preserve"> is reflected</w:t>
-      </w:r>
-      <w:r>
-        <w:t xml:space="preserve"> in the</w:t>
+        <w:t xml:space="preserve"> is reflected in the</w:t>
       </w:r>
       <w:r>
         <w:rPr>
@@ -14389,6 +14514,7 @@
       <w:r>
         <w:t xml:space="preserve">-axis to give the graph of </w:t>
       </w:r>
+      <w:proofErr w:type="gramStart"/>
       <w:r>
         <w:rPr>
           <w:i/>
@@ -14396,8 +14522,13 @@
         <w:t>h</w:t>
       </w:r>
       <w:r>
-        <w:t xml:space="preserve"> . The area of the region enclosed by the lines </w:t>
-      </w:r>
+        <w:t xml:space="preserve"> .</w:t>
+      </w:r>
+      <w:proofErr w:type="gramEnd"/>
+      <w:r>
+        <w:t xml:space="preserve"> The area of the region enclosed by the lines </w:t>
+      </w:r>
+      <w:proofErr w:type="gramStart"/>
       <w:r>
         <w:rPr>
           <w:i/>
@@ -14405,6 +14536,53 @@
         <w:t>L</w:t>
       </w:r>
       <w:r>
+        <w:t xml:space="preserve"> ,</w:t>
+      </w:r>
+      <w:proofErr w:type="gramEnd"/>
+      <w:r>
+        <w:t xml:space="preserve"> </w:t>
+      </w:r>
+      <w:r>
+        <w:rPr>
+          <w:noProof/>
+        </w:rPr>
+        <w:drawing>
+          <wp:inline distT="0" distB="0" distL="0" distR="0" wp14:anchorId="7BE8C406" wp14:editId="2BB523D3">
+            <wp:extent cx="381000" cy="152400"/>
+            <wp:effectExtent l="0" t="0" r="0" b="0"/>
+            <wp:docPr id="266" name="media/image266.png"/>
+            <wp:cNvGraphicFramePr/>
+            <a:graphic xmlns:a="http://schemas.openxmlformats.org/drawingml/2006/main">
+              <a:graphicData uri="http://schemas.openxmlformats.org/drawingml/2006/picture">
+                <pic:pic xmlns:pic="http://schemas.openxmlformats.org/drawingml/2006/picture">
+                  <pic:nvPicPr>
+                    <pic:cNvPr id="266" name="media/image266.png"/>
+                    <pic:cNvPicPr/>
+                  </pic:nvPicPr>
+                  <pic:blipFill>
+                    <a:blip r:embed="rId187"/>
+                    <a:srcRect/>
+                    <a:stretch>
+                      <a:fillRect/>
+                    </a:stretch>
+                  </pic:blipFill>
+                  <pic:spPr>
+                    <a:xfrm>
+                      <a:off x="0" y="0"/>
+                      <a:ext cx="381000" cy="152400"/>
+                    </a:xfrm>
+                    <a:prstGeom prst="rect">
+                      <a:avLst/>
+                    </a:prstGeom>
+                    <a:ln/>
+                  </pic:spPr>
+                </pic:pic>
+              </a:graphicData>
+            </a:graphic>
+          </wp:inline>
+        </w:drawing>
+      </w:r>
+      <w:r>
         <w:t xml:space="preserve"> , </w:t>
       </w:r>
       <w:r>
@@ -14412,16 +14590,136 @@
           <w:noProof/>
         </w:rPr>
         <w:drawing>
-          <wp:inline distT="0" distB="0" distL="0" distR="0">
+          <wp:inline distT="0" distB="0" distL="0" distR="0" wp14:anchorId="5F2C230D" wp14:editId="3B499BEA">
+            <wp:extent cx="469899" cy="152400"/>
+            <wp:effectExtent l="0" t="0" r="0" b="0"/>
+            <wp:docPr id="267" name="media/image267.png"/>
+            <wp:cNvGraphicFramePr/>
+            <a:graphic xmlns:a="http://schemas.openxmlformats.org/drawingml/2006/main">
+              <a:graphicData uri="http://schemas.openxmlformats.org/drawingml/2006/picture">
+                <pic:pic xmlns:pic="http://schemas.openxmlformats.org/drawingml/2006/picture">
+                  <pic:nvPicPr>
+                    <pic:cNvPr id="267" name="media/image267.png"/>
+                    <pic:cNvPicPr/>
+                  </pic:nvPicPr>
+                  <pic:blipFill>
+                    <a:blip r:embed="rId188"/>
+                    <a:srcRect/>
+                    <a:stretch>
+                      <a:fillRect/>
+                    </a:stretch>
+                  </pic:blipFill>
+                  <pic:spPr>
+                    <a:xfrm>
+                      <a:off x="0" y="0"/>
+                      <a:ext cx="469899" cy="152400"/>
+                    </a:xfrm>
+                    <a:prstGeom prst="rect">
+                      <a:avLst/>
+                    </a:prstGeom>
+                    <a:ln/>
+                  </pic:spPr>
+                </pic:pic>
+              </a:graphicData>
+            </a:graphic>
+          </wp:inline>
+        </w:drawing>
+      </w:r>
+      <w:r>
+        <w:t xml:space="preserve"> and the </w:t>
+      </w:r>
+      <w:r>
+        <w:rPr>
+          <w:i/>
+        </w:rPr>
+        <w:t>x</w:t>
+      </w:r>
+      <w:r>
+        <w:t xml:space="preserve">-axis is 120 </w:t>
+      </w:r>
+      <w:r>
+        <w:rPr>
+          <w:noProof/>
+        </w:rPr>
+        <w:drawing>
+          <wp:inline distT="0" distB="0" distL="0" distR="0" wp14:anchorId="11EF32F5" wp14:editId="20829767">
+            <wp:extent cx="558800" cy="165100"/>
+            <wp:effectExtent l="0" t="0" r="0" b="0"/>
+            <wp:docPr id="268" name="media/image268.png"/>
+            <wp:cNvGraphicFramePr/>
+            <a:graphic xmlns:a="http://schemas.openxmlformats.org/drawingml/2006/main">
+              <a:graphicData uri="http://schemas.openxmlformats.org/drawingml/2006/picture">
+                <pic:pic xmlns:pic="http://schemas.openxmlformats.org/drawingml/2006/picture">
+                  <pic:nvPicPr>
+                    <pic:cNvPr id="268" name="media/image268.png"/>
+                    <pic:cNvPicPr/>
+                  </pic:nvPicPr>
+                  <pic:blipFill>
+                    <a:blip r:embed="rId191"/>
+                    <a:srcRect/>
+                    <a:stretch>
+                      <a:fillRect/>
+                    </a:stretch>
+                  </pic:blipFill>
+                  <pic:spPr>
+                    <a:xfrm>
+                      <a:off x="0" y="0"/>
+                      <a:ext cx="558800" cy="165100"/>
+                    </a:xfrm>
+                    <a:prstGeom prst="rect">
+                      <a:avLst/>
+                    </a:prstGeom>
+                    <a:ln/>
+                  </pic:spPr>
+                </pic:pic>
+              </a:graphicData>
+            </a:graphic>
+          </wp:inline>
+        </w:drawing>
+      </w:r>
+      <w:r>
+        <w:t xml:space="preserve"> .</w:t>
+      </w:r>
+    </w:p>
+    <w:p>
+      <w:r>
+        <w:t>Find the area enclosed by the lines</w:t>
+      </w:r>
+      <w:r>
+        <w:rPr>
+          <w:i/>
+        </w:rPr>
+        <w:t xml:space="preserve"> </w:t>
+      </w:r>
+      <w:proofErr w:type="gramStart"/>
+      <w:r>
+        <w:rPr>
+          <w:i/>
+        </w:rPr>
+        <w:t>L</w:t>
+      </w:r>
+      <w:r>
+        <w:t xml:space="preserve"> ,</w:t>
+      </w:r>
+      <w:proofErr w:type="gramEnd"/>
+      <w:r>
+        <w:t xml:space="preserve"> </w:t>
+      </w:r>
+      <w:r>
+        <w:rPr>
+          <w:noProof/>
+        </w:rPr>
+        <w:drawing>
+          <wp:inline distT="0" distB="0" distL="0" distR="0" wp14:anchorId="4CF71F50" wp14:editId="3F79122F">
             <wp:extent cx="381000" cy="152400"/>
             <wp:effectExtent l="0" t="0" r="0" b="0"/>
-            <wp:docPr id="266" name="media/image266.png"/>
-            <wp:cNvGraphicFramePr/>
-            <a:graphic xmlns:a="http://schemas.openxmlformats.org/drawingml/2006/main">
-              <a:graphicData uri="http://schemas.openxmlformats.org/drawingml/2006/picture">
-                <pic:pic xmlns:pic="http://schemas.openxmlformats.org/drawingml/2006/picture">
-                  <pic:nvPicPr>
-                    <pic:cNvPr id="266" name="media/image266.png"/>
+            <wp:docPr id="269" name="media/image269.png"/>
+            <wp:cNvGraphicFramePr/>
+            <a:graphic xmlns:a="http://schemas.openxmlformats.org/drawingml/2006/main">
+              <a:graphicData uri="http://schemas.openxmlformats.org/drawingml/2006/picture">
+                <pic:pic xmlns:pic="http://schemas.openxmlformats.org/drawingml/2006/picture">
+                  <pic:nvPicPr>
+                    <pic:cNvPr id="269" name="media/image269.png"/>
                     <pic:cNvPicPr/>
                   </pic:nvPicPr>
                   <pic:blipFill>
@@ -14455,159 +14753,7 @@
           <w:noProof/>
         </w:rPr>
         <w:drawing>
-          <wp:inline distT="0" distB="0" distL="0" distR="0">
-            <wp:extent cx="469899" cy="152400"/>
-            <wp:effectExtent l="0" t="0" r="0" b="0"/>
-            <wp:docPr id="267" name="media/image267.png"/>
-            <wp:cNvGraphicFramePr/>
-            <a:graphic xmlns:a="http://schemas.openxmlformats.org/drawingml/2006/main">
-              <a:graphicData uri="http://schemas.openxmlformats.org/drawingml/2006/picture">
-                <pic:pic xmlns:pic="http://schemas.openxmlformats.org/drawingml/2006/picture">
-                  <pic:nvPicPr>
-                    <pic:cNvPr id="267" name="media/image267.png"/>
-                    <pic:cNvPicPr/>
-                  </pic:nvPicPr>
-                  <pic:blipFill>
-                    <a:blip r:embed="rId188"/>
-                    <a:srcRect/>
-                    <a:stretch>
-                      <a:fillRect/>
-                    </a:stretch>
-                  </pic:blipFill>
-                  <pic:spPr>
-                    <a:xfrm>
-                      <a:off x="0" y="0"/>
-                      <a:ext cx="469899" cy="152400"/>
-                    </a:xfrm>
-                    <a:prstGeom prst="rect">
-                      <a:avLst/>
-                    </a:prstGeom>
-                    <a:ln/>
-                  </pic:spPr>
-                </pic:pic>
-              </a:graphicData>
-            </a:graphic>
-          </wp:inline>
-        </w:drawing>
-      </w:r>
-      <w:r>
-        <w:t xml:space="preserve"> and the </w:t>
-      </w:r>
-      <w:r>
-        <w:rPr>
-          <w:i/>
-        </w:rPr>
-        <w:t>x</w:t>
-      </w:r>
-      <w:r>
-        <w:t xml:space="preserve">-axis is 120 </w:t>
-      </w:r>
-      <w:r>
-        <w:rPr>
-          <w:noProof/>
-        </w:rPr>
-        <w:drawing>
-          <wp:inline distT="0" distB="0" distL="0" distR="0">
-            <wp:extent cx="558800" cy="165100"/>
-            <wp:effectExtent l="0" t="0" r="0" b="0"/>
-            <wp:docPr id="268" name="media/image268.png"/>
-            <wp:cNvGraphicFramePr/>
-            <a:graphic xmlns:a="http://schemas.openxmlformats.org/drawingml/2006/main">
-              <a:graphicData uri="http://schemas.openxmlformats.org/drawingml/2006/picture">
-                <pic:pic xmlns:pic="http://schemas.openxmlformats.org/drawingml/2006/picture">
-                  <pic:nvPicPr>
-                    <pic:cNvPr id="268" name="media/image268.png"/>
-                    <pic:cNvPicPr/>
-                  </pic:nvPicPr>
-                  <pic:blipFill>
-                    <a:blip r:embed="rId191"/>
-                    <a:srcRect/>
-                    <a:stretch>
-                      <a:fillRect/>
-                    </a:stretch>
-                  </pic:blipFill>
-                  <pic:spPr>
-                    <a:xfrm>
-                      <a:off x="0" y="0"/>
-                      <a:ext cx="558800" cy="165100"/>
-                    </a:xfrm>
-                    <a:prstGeom prst="rect">
-                      <a:avLst/>
-                    </a:prstGeom>
-                    <a:ln/>
-                  </pic:spPr>
-                </pic:pic>
-              </a:graphicData>
-            </a:graphic>
-          </wp:inline>
-        </w:drawing>
-      </w:r>
-      <w:r>
-        <w:t xml:space="preserve"> .</w:t>
-      </w:r>
-    </w:p>
-    <w:p>
-      <w:r>
-        <w:t>Find the area enclosed by the lines</w:t>
-      </w:r>
-      <w:r>
-        <w:rPr>
-          <w:i/>
-        </w:rPr>
-        <w:t xml:space="preserve"> L</w:t>
-      </w:r>
-      <w:r>
-        <w:t xml:space="preserve"> , </w:t>
-      </w:r>
-      <w:r>
-        <w:rPr>
-          <w:noProof/>
-        </w:rPr>
-        <w:drawing>
-          <wp:inline distT="0" distB="0" distL="0" distR="0">
-            <wp:extent cx="381000" cy="152400"/>
-            <wp:effectExtent l="0" t="0" r="0" b="0"/>
-            <wp:docPr id="269" name="media/image269.png"/>
-            <wp:cNvGraphicFramePr/>
-            <a:graphic xmlns:a="http://schemas.openxmlformats.org/drawingml/2006/main">
-              <a:graphicData uri="http://schemas.openxmlformats.org/drawingml/2006/picture">
-                <pic:pic xmlns:pic="http://schemas.openxmlformats.org/drawingml/2006/picture">
-                  <pic:nvPicPr>
-                    <pic:cNvPr id="269" name="media/image269.png"/>
-                    <pic:cNvPicPr/>
-                  </pic:nvPicPr>
-                  <pic:blipFill>
-                    <a:blip r:embed="rId187"/>
-                    <a:srcRect/>
-                    <a:stretch>
-                      <a:fillRect/>
-                    </a:stretch>
-                  </pic:blipFill>
-                  <pic:spPr>
-                    <a:xfrm>
-                      <a:off x="0" y="0"/>
-                      <a:ext cx="381000" cy="152400"/>
-                    </a:xfrm>
-                    <a:prstGeom prst="rect">
-                      <a:avLst/>
-                    </a:prstGeom>
-                    <a:ln/>
-                  </pic:spPr>
-                </pic:pic>
-              </a:graphicData>
-            </a:graphic>
-          </wp:inline>
-        </w:drawing>
-      </w:r>
-      <w:r>
-        <w:t xml:space="preserve"> , </w:t>
-      </w:r>
-      <w:r>
-        <w:rPr>
-          <w:noProof/>
-        </w:rPr>
-        <w:drawing>
-          <wp:inline distT="0" distB="0" distL="0" distR="0">
+          <wp:inline distT="0" distB="0" distL="0" distR="0" wp14:anchorId="22BB71EA" wp14:editId="0C0DD383">
             <wp:extent cx="469899" cy="152400"/>
             <wp:effectExtent l="0" t="0" r="0" b="0"/>
             <wp:docPr id="270" name="media/image270.png"/>
@@ -14691,7 +14837,7 @@
           <w:noProof/>
         </w:rPr>
         <w:drawing>
-          <wp:inline distT="0" distB="0" distL="0" distR="0">
+          <wp:inline distT="0" distB="0" distL="0" distR="0" wp14:anchorId="0977F03B" wp14:editId="5947BE48">
             <wp:extent cx="673100" cy="203200"/>
             <wp:effectExtent l="0" t="0" r="0" b="0"/>
             <wp:docPr id="271" name="media/image271.png"/>
@@ -14727,20 +14873,24 @@
         </w:drawing>
       </w:r>
       <w:r>
-        <w:t>. The following diagram shows part of the grap</w:t>
-      </w:r>
-      <w:r>
-        <w:t xml:space="preserve">h of </w:t>
-      </w:r>
+        <w:t xml:space="preserve">. The following diagram shows part of the graph </w:t>
+      </w:r>
+      <w:proofErr w:type="spellStart"/>
+      <w:r>
+        <w:t xml:space="preserve">of </w:t>
+      </w:r>
+      <w:proofErr w:type="gramStart"/>
       <w:r>
         <w:rPr>
           <w:i/>
         </w:rPr>
         <w:t>f</w:t>
       </w:r>
+      <w:proofErr w:type="spellEnd"/>
       <w:r>
         <w:t xml:space="preserve"> .</w:t>
       </w:r>
+      <w:proofErr w:type="gramEnd"/>
     </w:p>
     <w:p>
       <w:r>
@@ -14752,7 +14902,7 @@
           <w:noProof/>
         </w:rPr>
         <w:drawing>
-          <wp:inline distT="0" distB="0" distL="0" distR="0">
+          <wp:inline distT="0" distB="0" distL="0" distR="0" wp14:anchorId="305BA87F" wp14:editId="475BEFE5">
             <wp:extent cx="6045200" cy="4064000"/>
             <wp:effectExtent l="0" t="0" r="0" b="0"/>
             <wp:docPr id="272" name="media/image272.png"/>
@@ -14797,7 +14947,7 @@
           <w:noProof/>
         </w:rPr>
         <w:drawing>
-          <wp:inline distT="0" distB="0" distL="0" distR="0">
+          <wp:inline distT="0" distB="0" distL="0" distR="0" wp14:anchorId="2D0F0347" wp14:editId="33FD8187">
             <wp:extent cx="673100" cy="190500"/>
             <wp:effectExtent l="0" t="0" r="0" b="0"/>
             <wp:docPr id="273" name="media/image273.png"/>
@@ -14840,7 +14990,7 @@
           <w:noProof/>
         </w:rPr>
         <w:drawing>
-          <wp:inline distT="0" distB="0" distL="0" distR="0">
+          <wp:inline distT="0" distB="0" distL="0" distR="0" wp14:anchorId="1F5EDD81" wp14:editId="15645FF4">
             <wp:extent cx="368300" cy="152400"/>
             <wp:effectExtent l="0" t="0" r="0" b="0"/>
             <wp:docPr id="274" name="media/image274.png"/>
@@ -14876,16 +15026,26 @@
         </w:drawing>
       </w:r>
       <w:r>
-        <w:t xml:space="preserve"> , lies on the graph of </w:t>
-      </w:r>
+        <w:t xml:space="preserve"> , lies on the graph </w:t>
+      </w:r>
+      <w:proofErr w:type="spellStart"/>
+      <w:r>
+        <w:t xml:space="preserve">of </w:t>
+      </w:r>
+      <w:proofErr w:type="gramStart"/>
       <w:r>
         <w:rPr>
           <w:i/>
         </w:rPr>
         <w:t>f</w:t>
       </w:r>
-      <w:r>
-        <w:t xml:space="preserve"> . The tangent at P crosses the </w:t>
+      <w:proofErr w:type="spellEnd"/>
+      <w:r>
+        <w:t xml:space="preserve"> .</w:t>
+      </w:r>
+      <w:proofErr w:type="gramEnd"/>
+      <w:r>
+        <w:t xml:space="preserve"> The tangent at P crosses the </w:t>
       </w:r>
       <w:r>
         <w:rPr>
@@ -14901,7 +15061,7 @@
           <w:noProof/>
         </w:rPr>
         <w:drawing>
-          <wp:inline distT="0" distB="0" distL="0" distR="0">
+          <wp:inline distT="0" distB="0" distL="0" distR="0" wp14:anchorId="46C1CF0F" wp14:editId="14314DDD">
             <wp:extent cx="596900" cy="330200"/>
             <wp:effectExtent l="0" t="0" r="0" b="0"/>
             <wp:docPr id="275" name="media/image275.png"/>
@@ -14937,7 +15097,11 @@
         </w:drawing>
       </w:r>
       <w:r>
-        <w:t xml:space="preserve"> . This tangent intersects the graph of </w:t>
+        <w:t xml:space="preserve"> . This tangent intersects the graph </w:t>
+      </w:r>
+      <w:proofErr w:type="spellStart"/>
+      <w:r>
+        <w:t xml:space="preserve">of </w:t>
       </w:r>
       <w:r>
         <w:rPr>
@@ -14945,20 +15109,37 @@
         </w:rPr>
         <w:t>f</w:t>
       </w:r>
-      <w:r>
-        <w:t xml:space="preserve"> at the point R(−2, −8) .</w:t>
-      </w:r>
-    </w:p>
-    <w:p>
-      <w:r>
-        <w:t xml:space="preserve">(i)     Show that the gradient of [PQ] is </w:t>
-      </w:r>
-      <w:r>
-        <w:rPr>
-          <w:noProof/>
-        </w:rPr>
-        <w:drawing>
-          <wp:inline distT="0" distB="0" distL="0" distR="0">
+      <w:proofErr w:type="spellEnd"/>
+      <w:r>
+        <w:t xml:space="preserve"> at the point </w:t>
+      </w:r>
+      <w:proofErr w:type="gramStart"/>
+      <w:r>
+        <w:t>R(</w:t>
+      </w:r>
+      <w:proofErr w:type="gramEnd"/>
+      <w:r>
+        <w:t>−2, −8) .</w:t>
+      </w:r>
+    </w:p>
+    <w:p>
+      <w:r>
+        <w:t>(</w:t>
+      </w:r>
+      <w:proofErr w:type="spellStart"/>
+      <w:r>
+        <w:t>i</w:t>
+      </w:r>
+      <w:proofErr w:type="spellEnd"/>
+      <w:r>
+        <w:t xml:space="preserve">)     Show that the gradient of [PQ] is </w:t>
+      </w:r>
+      <w:r>
+        <w:rPr>
+          <w:noProof/>
+        </w:rPr>
+        <w:drawing>
+          <wp:inline distT="0" distB="0" distL="0" distR="0" wp14:anchorId="4284E1D7" wp14:editId="7ED8C4AD">
             <wp:extent cx="304800" cy="381000"/>
             <wp:effectExtent l="0" t="0" r="0" b="0"/>
             <wp:docPr id="276" name="media/image276.png"/>
@@ -15006,7 +15187,7 @@
           <w:noProof/>
         </w:rPr>
         <w:drawing>
-          <wp:inline distT="0" distB="0" distL="0" distR="0">
+          <wp:inline distT="0" distB="0" distL="0" distR="0" wp14:anchorId="5CFE1D4D" wp14:editId="1BB707F0">
             <wp:extent cx="342900" cy="190500"/>
             <wp:effectExtent l="0" t="0" r="0" b="0"/>
             <wp:docPr id="277" name="media/image277.png"/>
@@ -15054,7 +15235,7 @@
           <w:noProof/>
         </w:rPr>
         <w:drawing>
-          <wp:inline distT="0" distB="0" distL="0" distR="0">
+          <wp:inline distT="0" distB="0" distL="0" distR="0" wp14:anchorId="57B84A6B" wp14:editId="540BC89B">
             <wp:extent cx="368300" cy="152400"/>
             <wp:effectExtent l="0" t="0" r="0" b="0"/>
             <wp:docPr id="278" name="media/image278.png"/>
@@ -15129,7 +15310,7 @@
           <w:noProof/>
         </w:rPr>
         <w:drawing>
-          <wp:inline distT="0" distB="0" distL="0" distR="0">
+          <wp:inline distT="0" distB="0" distL="0" distR="0" wp14:anchorId="631BC510" wp14:editId="3B63E016">
             <wp:extent cx="723900" cy="165100"/>
             <wp:effectExtent l="0" t="0" r="0" b="0"/>
             <wp:docPr id="279" name="media/image279.png"/>
@@ -15167,15 +15348,18 @@
       <w:r>
         <w:t xml:space="preserve"> . Let </w:t>
       </w:r>
+      <w:proofErr w:type="spellStart"/>
       <w:r>
         <w:rPr>
           <w:i/>
         </w:rPr>
         <w:t>T</w:t>
       </w:r>
+      <w:proofErr w:type="spellEnd"/>
       <w:r>
         <w:t xml:space="preserve"> be the region enclosed by the graph of </w:t>
       </w:r>
+      <w:proofErr w:type="gramStart"/>
       <w:r>
         <w:rPr>
           <w:i/>
@@ -15183,14 +15367,18 @@
         <w:t>f</w:t>
       </w:r>
       <w:r>
-        <w:t xml:space="preserve"> , the tangent [PR] and the line </w:t>
-      </w:r>
-      <w:r>
-        <w:rPr>
-          <w:noProof/>
-        </w:rPr>
-        <w:drawing>
-          <wp:inline distT="0" distB="0" distL="0" distR="0">
+        <w:t xml:space="preserve"> ,</w:t>
+      </w:r>
+      <w:proofErr w:type="gramEnd"/>
+      <w:r>
+        <w:t xml:space="preserve"> the tangent [PR] and the line </w:t>
+      </w:r>
+      <w:r>
+        <w:rPr>
+          <w:noProof/>
+        </w:rPr>
+        <w:drawing>
+          <wp:inline distT="0" distB="0" distL="0" distR="0" wp14:anchorId="01988DB4" wp14:editId="5480E078">
             <wp:extent cx="381000" cy="152400"/>
             <wp:effectExtent l="0" t="0" r="0" b="0"/>
             <wp:docPr id="280" name="media/image280.png"/>
@@ -15233,7 +15421,7 @@
           <w:noProof/>
         </w:rPr>
         <w:drawing>
-          <wp:inline distT="0" distB="0" distL="0" distR="0">
+          <wp:inline distT="0" distB="0" distL="0" distR="0" wp14:anchorId="6F3050A1" wp14:editId="2B923184">
             <wp:extent cx="495299" cy="152400"/>
             <wp:effectExtent l="0" t="0" r="0" b="0"/>
             <wp:docPr id="281" name="media/image281.png"/>
@@ -15276,7 +15464,7 @@
           <w:noProof/>
         </w:rPr>
         <w:drawing>
-          <wp:inline distT="0" distB="0" distL="0" distR="0">
+          <wp:inline distT="0" distB="0" distL="0" distR="0" wp14:anchorId="228266B4" wp14:editId="7FAAC162">
             <wp:extent cx="381000" cy="152400"/>
             <wp:effectExtent l="0" t="0" r="0" b="0"/>
             <wp:docPr id="282" name="media/image282.png"/>
@@ -15319,7 +15507,7 @@
           <w:noProof/>
         </w:rPr>
         <w:drawing>
-          <wp:inline distT="0" distB="0" distL="0" distR="0">
+          <wp:inline distT="0" distB="0" distL="0" distR="0" wp14:anchorId="54C9BD11" wp14:editId="5A6727BD">
             <wp:extent cx="774700" cy="152400"/>
             <wp:effectExtent l="0" t="0" r="0" b="0"/>
             <wp:docPr id="283" name="media/image283.png"/>
@@ -15355,10 +15543,7 @@
         </w:drawing>
       </w:r>
       <w:r>
-        <w:t xml:space="preserve"> </w:t>
-      </w:r>
-      <w:r>
-        <w:t>. This is shown in the diagram below.</w:t>
+        <w:t xml:space="preserve"> . This is shown in the diagram below.</w:t>
       </w:r>
     </w:p>
     <w:p>
@@ -15371,7 +15556,7 @@
           <w:noProof/>
         </w:rPr>
         <w:drawing>
-          <wp:inline distT="0" distB="0" distL="0" distR="0">
+          <wp:inline distT="0" distB="0" distL="0" distR="0" wp14:anchorId="426C7373" wp14:editId="5595CAEF">
             <wp:extent cx="6045200" cy="4000500"/>
             <wp:effectExtent l="0" t="0" r="0" b="0"/>
             <wp:docPr id="284" name="media/image284.png"/>
@@ -15425,7 +15610,7 @@
           <w:noProof/>
         </w:rPr>
         <w:drawing>
-          <wp:inline distT="0" distB="0" distL="0" distR="0">
+          <wp:inline distT="0" distB="0" distL="0" distR="0" wp14:anchorId="6E970997" wp14:editId="3357CCBC">
             <wp:extent cx="431800" cy="152400"/>
             <wp:effectExtent l="0" t="0" r="0" b="0"/>
             <wp:docPr id="285" name="media/image285.png"/>
@@ -15477,7 +15662,7 @@
           <w:noProof/>
         </w:rPr>
         <w:drawing>
-          <wp:inline distT="0" distB="0" distL="0" distR="0">
+          <wp:inline distT="0" distB="0" distL="0" distR="0" wp14:anchorId="4A560AE8" wp14:editId="61ED527A">
             <wp:extent cx="1143000" cy="177800"/>
             <wp:effectExtent l="0" t="0" r="0" b="0"/>
             <wp:docPr id="286" name="media/image286.png"/>
@@ -15552,7 +15737,7 @@
           <w:noProof/>
         </w:rPr>
         <w:drawing>
-          <wp:inline distT="0" distB="0" distL="0" distR="0">
+          <wp:inline distT="0" distB="0" distL="0" distR="0" wp14:anchorId="6881F73F" wp14:editId="5CF71F6D">
             <wp:extent cx="88900" cy="165100"/>
             <wp:effectExtent l="0" t="0" r="0" b="0"/>
             <wp:docPr id="287" name="media/image287.png"/>
@@ -15610,7 +15795,7 @@
           <w:noProof/>
         </w:rPr>
         <w:drawing>
-          <wp:inline distT="0" distB="0" distL="0" distR="0">
+          <wp:inline distT="0" distB="0" distL="0" distR="0" wp14:anchorId="0F7D75E3" wp14:editId="5B203E69">
             <wp:extent cx="723900" cy="165100"/>
             <wp:effectExtent l="0" t="0" r="0" b="0"/>
             <wp:docPr id="288" name="media/image288.png"/>
@@ -15653,7 +15838,7 @@
           <w:noProof/>
         </w:rPr>
         <w:drawing>
-          <wp:inline distT="0" distB="0" distL="0" distR="0">
+          <wp:inline distT="0" distB="0" distL="0" distR="0" wp14:anchorId="7F071DC7" wp14:editId="4F0E611D">
             <wp:extent cx="88900" cy="165100"/>
             <wp:effectExtent l="0" t="0" r="0" b="0"/>
             <wp:docPr id="289" name="media/image289.png"/>
@@ -15696,7 +15881,7 @@
           <w:noProof/>
         </w:rPr>
         <w:drawing>
-          <wp:inline distT="0" distB="0" distL="0" distR="0">
+          <wp:inline distT="0" distB="0" distL="0" distR="0" wp14:anchorId="75B07F42" wp14:editId="0F0EEC22">
             <wp:extent cx="381000" cy="152400"/>
             <wp:effectExtent l="0" t="0" r="0" b="0"/>
             <wp:docPr id="290" name="media/image290.png"/>
@@ -15741,7 +15926,7 @@
           <w:noProof/>
         </w:rPr>
         <w:drawing>
-          <wp:inline distT="0" distB="0" distL="0" distR="0">
+          <wp:inline distT="0" distB="0" distL="0" distR="0" wp14:anchorId="4A859038" wp14:editId="00FA9335">
             <wp:extent cx="368300" cy="190500"/>
             <wp:effectExtent l="0" t="0" r="0" b="0"/>
             <wp:docPr id="291" name="media/image291.png"/>
@@ -15816,7 +16001,7 @@
           <w:noProof/>
         </w:rPr>
         <w:drawing>
-          <wp:inline distT="0" distB="0" distL="0" distR="0">
+          <wp:inline distT="0" distB="0" distL="0" distR="0" wp14:anchorId="27EE0A15" wp14:editId="72059973">
             <wp:extent cx="317500" cy="190500"/>
             <wp:effectExtent l="0" t="0" r="0" b="0"/>
             <wp:docPr id="292" name="media/image292.png"/>
@@ -15891,7 +16076,7 @@
           <w:noProof/>
         </w:rPr>
         <w:drawing>
-          <wp:inline distT="0" distB="0" distL="0" distR="0">
+          <wp:inline distT="0" distB="0" distL="0" distR="0" wp14:anchorId="5BDCC39B" wp14:editId="3F48E60E">
             <wp:extent cx="1219200" cy="215900"/>
             <wp:effectExtent l="0" t="0" r="0" b="0"/>
             <wp:docPr id="293" name="media/image293.png"/>
@@ -15934,7 +16119,7 @@
           <w:noProof/>
         </w:rPr>
         <w:drawing>
-          <wp:inline distT="0" distB="0" distL="0" distR="0">
+          <wp:inline distT="0" distB="0" distL="0" distR="0" wp14:anchorId="6AAE6B45" wp14:editId="40561B25">
             <wp:extent cx="76200" cy="139700"/>
             <wp:effectExtent l="0" t="0" r="0" b="0"/>
             <wp:docPr id="294" name="media/image294.png"/>
@@ -15977,7 +16162,7 @@
           <w:noProof/>
         </w:rPr>
         <w:drawing>
-          <wp:inline distT="0" distB="0" distL="0" distR="0">
+          <wp:inline distT="0" distB="0" distL="0" distR="0" wp14:anchorId="425C358E" wp14:editId="667F5DA1">
             <wp:extent cx="381000" cy="152400"/>
             <wp:effectExtent l="0" t="0" r="0" b="0"/>
             <wp:docPr id="295" name="media/image295.png"/>
@@ -16143,95 +16328,99 @@
         <w:rPr>
           <w:i/>
         </w:rPr>
-        <w:t>[4 ma</w:t>
+        <w:t>[4 marks]</w:t>
+      </w:r>
+      <w:r>
+        <w:t xml:space="preserve"> </w:t>
+      </w:r>
+    </w:p>
+    <w:p>
+      <w:r>
+        <w:t xml:space="preserve">Let </w:t>
+      </w:r>
+      <w:r>
+        <w:rPr>
+          <w:noProof/>
+        </w:rPr>
+        <w:drawing>
+          <wp:inline distT="0" distB="0" distL="0" distR="0" wp14:anchorId="3F37C98C" wp14:editId="5A3BD474">
+            <wp:extent cx="736600" cy="190500"/>
+            <wp:effectExtent l="0" t="0" r="0" b="0"/>
+            <wp:docPr id="296" name="media/image296.png"/>
+            <wp:cNvGraphicFramePr/>
+            <a:graphic xmlns:a="http://schemas.openxmlformats.org/drawingml/2006/main">
+              <a:graphicData uri="http://schemas.openxmlformats.org/drawingml/2006/picture">
+                <pic:pic xmlns:pic="http://schemas.openxmlformats.org/drawingml/2006/picture">
+                  <pic:nvPicPr>
+                    <pic:cNvPr id="296" name="media/image296.png"/>
+                    <pic:cNvPicPr/>
+                  </pic:nvPicPr>
+                  <pic:blipFill>
+                    <a:blip r:embed="rId215"/>
+                    <a:srcRect/>
+                    <a:stretch>
+                      <a:fillRect/>
+                    </a:stretch>
+                  </pic:blipFill>
+                  <pic:spPr>
+                    <a:xfrm>
+                      <a:off x="0" y="0"/>
+                      <a:ext cx="736600" cy="190500"/>
+                    </a:xfrm>
+                    <a:prstGeom prst="rect">
+                      <a:avLst/>
+                    </a:prstGeom>
+                    <a:ln/>
+                  </pic:spPr>
+                </pic:pic>
+              </a:graphicData>
+            </a:graphic>
+          </wp:inline>
+        </w:drawing>
+      </w:r>
+      <w:r>
+        <w:t xml:space="preserve"> . Line </w:t>
       </w:r>
       <w:r>
         <w:rPr>
           <w:i/>
         </w:rPr>
-        <w:t>rks]</w:t>
-      </w:r>
-      <w:r>
-        <w:t xml:space="preserve"> </w:t>
-      </w:r>
-    </w:p>
-    <w:p>
-      <w:r>
-        <w:t xml:space="preserve">Let </w:t>
-      </w:r>
-      <w:r>
-        <w:rPr>
-          <w:noProof/>
-        </w:rPr>
-        <w:drawing>
-          <wp:inline distT="0" distB="0" distL="0" distR="0">
-            <wp:extent cx="736600" cy="190500"/>
-            <wp:effectExtent l="0" t="0" r="0" b="0"/>
-            <wp:docPr id="296" name="media/image296.png"/>
-            <wp:cNvGraphicFramePr/>
-            <a:graphic xmlns:a="http://schemas.openxmlformats.org/drawingml/2006/main">
-              <a:graphicData uri="http://schemas.openxmlformats.org/drawingml/2006/picture">
-                <pic:pic xmlns:pic="http://schemas.openxmlformats.org/drawingml/2006/picture">
-                  <pic:nvPicPr>
-                    <pic:cNvPr id="296" name="media/image296.png"/>
-                    <pic:cNvPicPr/>
-                  </pic:nvPicPr>
-                  <pic:blipFill>
-                    <a:blip r:embed="rId215"/>
-                    <a:srcRect/>
-                    <a:stretch>
-                      <a:fillRect/>
-                    </a:stretch>
-                  </pic:blipFill>
-                  <pic:spPr>
-                    <a:xfrm>
-                      <a:off x="0" y="0"/>
-                      <a:ext cx="736600" cy="190500"/>
-                    </a:xfrm>
-                    <a:prstGeom prst="rect">
-                      <a:avLst/>
-                    </a:prstGeom>
-                    <a:ln/>
-                  </pic:spPr>
-                </pic:pic>
-              </a:graphicData>
-            </a:graphic>
-          </wp:inline>
-        </w:drawing>
-      </w:r>
-      <w:r>
-        <w:t xml:space="preserve"> . Line </w:t>
+        <w:t>L</w:t>
+      </w:r>
+      <w:r>
+        <w:t xml:space="preserve"> is the normal to the graph </w:t>
+      </w:r>
+      <w:proofErr w:type="spellStart"/>
+      <w:r>
+        <w:t xml:space="preserve">of </w:t>
       </w:r>
       <w:r>
         <w:rPr>
           <w:i/>
         </w:rPr>
+        <w:t>f</w:t>
+      </w:r>
+      <w:proofErr w:type="spellEnd"/>
+      <w:r>
+        <w:t xml:space="preserve"> at the point (4, 2</w:t>
+      </w:r>
+      <w:proofErr w:type="gramStart"/>
+      <w:r>
+        <w:t>) .</w:t>
+      </w:r>
+      <w:proofErr w:type="gramEnd"/>
+    </w:p>
+    <w:p>
+      <w:r>
+        <w:t xml:space="preserve">Show that the equation of </w:t>
+      </w:r>
+      <w:r>
+        <w:rPr>
+          <w:i/>
+        </w:rPr>
         <w:t>L</w:t>
       </w:r>
       <w:r>
-        <w:t xml:space="preserve"> is the normal to the graph of </w:t>
-      </w:r>
-      <w:r>
-        <w:rPr>
-          <w:i/>
-        </w:rPr>
-        <w:t>f</w:t>
-      </w:r>
-      <w:r>
-        <w:t xml:space="preserve"> at the point (4, 2) .</w:t>
-      </w:r>
-    </w:p>
-    <w:p>
-      <w:r>
-        <w:t xml:space="preserve">Show that the equation of </w:t>
-      </w:r>
-      <w:r>
-        <w:rPr>
-          <w:i/>
-        </w:rPr>
-        <w:t>L</w:t>
-      </w:r>
-      <w:r>
         <w:t xml:space="preserve"> is </w:t>
       </w:r>
       <w:r>
@@ -16239,7 +16428,7 @@
           <w:noProof/>
         </w:rPr>
         <w:drawing>
-          <wp:inline distT="0" distB="0" distL="0" distR="0">
+          <wp:inline distT="0" distB="0" distL="0" distR="0" wp14:anchorId="445242C1" wp14:editId="22D7AD13">
             <wp:extent cx="927100" cy="165100"/>
             <wp:effectExtent l="0" t="0" r="0" b="0"/>
             <wp:docPr id="297" name="media/image297.png"/>
@@ -16318,6 +16507,7 @@
       <w:r>
         <w:t xml:space="preserve">-intercept of </w:t>
       </w:r>
+      <w:proofErr w:type="gramStart"/>
       <w:r>
         <w:rPr>
           <w:i/>
@@ -16325,7 +16515,11 @@
         <w:t>L</w:t>
       </w:r>
       <w:r>
-        <w:t xml:space="preserve"> . Find the </w:t>
+        <w:t xml:space="preserve"> .</w:t>
+      </w:r>
+      <w:proofErr w:type="gramEnd"/>
+      <w:r>
+        <w:t xml:space="preserve"> Find the </w:t>
       </w:r>
       <w:r>
         <w:rPr>
@@ -16375,10 +16569,7 @@
         <w:t>R</w:t>
       </w:r>
       <w:r>
-        <w:t xml:space="preserve"> is bound</w:t>
-      </w:r>
-      <w:r>
-        <w:t xml:space="preserve">ed by the </w:t>
+        <w:t xml:space="preserve"> is bounded by the </w:t>
       </w:r>
       <w:r>
         <w:rPr>
@@ -16398,6 +16589,7 @@
       <w:r>
         <w:t xml:space="preserve"> and the line </w:t>
       </w:r>
+      <w:proofErr w:type="gramStart"/>
       <w:r>
         <w:rPr>
           <w:i/>
@@ -16407,6 +16599,7 @@
       <w:r>
         <w:t xml:space="preserve"> .</w:t>
       </w:r>
+      <w:proofErr w:type="gramEnd"/>
     </w:p>
     <w:p>
       <w:r>
@@ -16417,7 +16610,7 @@
           <w:noProof/>
         </w:rPr>
         <w:drawing>
-          <wp:inline distT="0" distB="0" distL="0" distR="0">
+          <wp:inline distT="0" distB="0" distL="0" distR="0" wp14:anchorId="471765E7" wp14:editId="67AD2B01">
             <wp:extent cx="5029200" cy="4140200"/>
             <wp:effectExtent l="0" t="0" r="0" b="0"/>
             <wp:docPr id="298" name="media/image298.png"/>
@@ -16457,6 +16650,7 @@
       <w:r>
         <w:t xml:space="preserve">Find an expression for the area of </w:t>
       </w:r>
+      <w:proofErr w:type="gramStart"/>
       <w:r>
         <w:rPr>
           <w:i/>
@@ -16466,6 +16660,7 @@
       <w:r>
         <w:t xml:space="preserve"> .</w:t>
       </w:r>
+      <w:proofErr w:type="gramEnd"/>
     </w:p>
     <w:p>
       <w:pPr>
@@ -16513,7 +16708,7 @@
           <w:noProof/>
         </w:rPr>
         <w:drawing>
-          <wp:inline distT="0" distB="0" distL="0" distR="0">
+          <wp:inline distT="0" distB="0" distL="0" distR="0" wp14:anchorId="7957A844" wp14:editId="32DF2FEA">
             <wp:extent cx="304800" cy="152400"/>
             <wp:effectExtent l="0" t="0" r="0" b="0"/>
             <wp:docPr id="299" name="media/image299.png"/>
@@ -16565,7 +16760,7 @@
           <w:noProof/>
         </w:rPr>
         <w:drawing>
-          <wp:inline distT="0" distB="0" distL="0" distR="0">
+          <wp:inline distT="0" distB="0" distL="0" distR="0" wp14:anchorId="373DFD8C" wp14:editId="6034C005">
             <wp:extent cx="88900" cy="114300"/>
             <wp:effectExtent l="0" t="0" r="0" b="0"/>
             <wp:docPr id="300" name="media/image300.png"/>
@@ -16601,29 +16796,7 @@
         </w:drawing>
       </w:r>
       <w:r>
-        <w:t xml:space="preserve"> .</w:t>
-      </w:r>
-    </w:p>
-    <w:p>
-      <w:pPr>
-        <w:pBdr>
-          <w:top w:val="single" w:sz="4" w:space="1" w:color="auto"/>
-        </w:pBdr>
-      </w:pPr>
-    </w:p>
-    <w:p>
-      <w:r>
-        <w:t>Printed for Bronx Early College Academy</w:t>
-      </w:r>
-    </w:p>
-    <w:p>
-      <w:r>
-        <w:t xml:space="preserve"> © International Baccalaureate Organization 2019 </w:t>
-      </w:r>
-    </w:p>
-    <w:p>
-      <w:r>
-        <w:t xml:space="preserve"> International Baccalaureate® - Baccalauréat International® - Bachillerato Internacional® </w:t>
+        <w:t xml:space="preserve"> . </w:t>
       </w:r>
     </w:p>
     <w:sectPr>

</xml_diff>